<commit_message>
modified file CommandTerminalLinux and modified dir GIT and VIM
</commit_message>
<xml_diff>
--- a/Linux/COMMAND TERMINAL LINUX.docx
+++ b/Linux/COMMAND TERMINAL LINUX.docx
@@ -13,7 +13,6 @@
           <w:szCs w:val="28"/>
         </w:rPr>
       </w:pPr>
-      <w:bookmarkStart w:id="0" w:name="_GoBack"/>
       <w:r>
         <w:rPr>
           <w:rFonts w:hint="default" w:ascii="Times New Roman" w:hAnsi="Times New Roman" w:cs="Times New Roman"/>
@@ -25,7 +24,6 @@
         <w:t>COMMAND TERMINAL LINUX</w:t>
       </w:r>
     </w:p>
-    <w:bookmarkEnd w:id="0"/>
     <w:p>
       <w:pPr>
         <w:rPr>
@@ -1506,25 +1504,262 @@
           <w:sz w:val="24"/>
           <w:szCs w:val="24"/>
         </w:rPr>
-        <w:t xml:space="preserve">hostnamectl : mengecek detail versi linux </w:t>
-      </w:r>
-    </w:p>
-    <w:p>
-      <w:pPr>
-        <w:rPr>
-          <w:rFonts w:hint="default" w:ascii="Times New Roman" w:hAnsi="Times New Roman" w:cs="Times New Roman"/>
-          <w:sz w:val="24"/>
-          <w:szCs w:val="24"/>
-        </w:rPr>
-      </w:pPr>
-      <w:r>
-        <w:rPr>
-          <w:rFonts w:hint="default" w:ascii="Times New Roman" w:hAnsi="Times New Roman" w:cs="Times New Roman"/>
-          <w:sz w:val="24"/>
-          <w:szCs w:val="24"/>
-        </w:rPr>
-        <w:t xml:space="preserve">       </w:t>
-      </w:r>
+        <w:t>sudo badblocks -v /dev/sda -s</w:t>
+      </w:r>
+      <w:r>
+        <w:rPr>
+          <w:rFonts w:hint="default" w:ascii="Times New Roman" w:hAnsi="Times New Roman" w:cs="Times New Roman"/>
+          <w:sz w:val="24"/>
+          <w:szCs w:val="24"/>
+          <w:lang w:val="en-US"/>
+        </w:rPr>
+        <w:t xml:space="preserve"> : untuk mengecek kesehatan hdd/ssd seperti ditemukannya bad sector. </w:t>
+      </w:r>
+      <w:r>
+        <w:rPr>
+          <w:rFonts w:hint="default" w:ascii="Times New Roman" w:hAnsi="Times New Roman" w:cs="Times New Roman"/>
+          <w:b/>
+          <w:bCs/>
+          <w:i/>
+          <w:iCs/>
+          <w:sz w:val="24"/>
+          <w:szCs w:val="24"/>
+          <w:lang w:val="en-US"/>
+        </w:rPr>
+        <w:t>sda</w:t>
+      </w:r>
+      <w:r>
+        <w:rPr>
+          <w:rFonts w:hint="default" w:ascii="Times New Roman" w:hAnsi="Times New Roman" w:cs="Times New Roman"/>
+          <w:sz w:val="24"/>
+          <w:szCs w:val="24"/>
+          <w:lang w:val="en-US"/>
+        </w:rPr>
+        <w:t xml:space="preserve">(merupakan urutan partisi utama) / </w:t>
+      </w:r>
+      <w:r>
+        <w:rPr>
+          <w:rFonts w:hint="default" w:ascii="Times New Roman" w:hAnsi="Times New Roman" w:cs="Times New Roman"/>
+          <w:b/>
+          <w:bCs/>
+          <w:i/>
+          <w:iCs/>
+          <w:sz w:val="24"/>
+          <w:szCs w:val="24"/>
+          <w:lang w:val="en-US"/>
+        </w:rPr>
+        <w:t>sdb</w:t>
+      </w:r>
+      <w:r>
+        <w:rPr>
+          <w:rFonts w:hint="default" w:ascii="Times New Roman" w:hAnsi="Times New Roman" w:cs="Times New Roman"/>
+          <w:sz w:val="24"/>
+          <w:szCs w:val="24"/>
+          <w:lang w:val="en-US"/>
+        </w:rPr>
+        <w:t>(urutan partisi kedua atau external).</w:t>
+      </w:r>
+    </w:p>
+    <w:p>
+      <w:pPr>
+        <w:numPr>
+          <w:ilvl w:val="0"/>
+          <w:numId w:val="1"/>
+        </w:numPr>
+        <w:ind w:left="425" w:leftChars="0" w:hanging="425" w:firstLineChars="0"/>
+        <w:rPr>
+          <w:rFonts w:hint="default" w:ascii="Times New Roman" w:hAnsi="Times New Roman" w:cs="Times New Roman"/>
+          <w:sz w:val="24"/>
+          <w:szCs w:val="24"/>
+        </w:rPr>
+      </w:pPr>
+      <w:r>
+        <w:rPr>
+          <w:rFonts w:hint="default" w:ascii="Times New Roman" w:hAnsi="Times New Roman" w:cs="Times New Roman"/>
+          <w:sz w:val="24"/>
+          <w:szCs w:val="24"/>
+          <w:lang w:val="en-US"/>
+        </w:rPr>
+        <w:t>sudo chown -R (nama user) . (tanda titik) : untuk mengubah pemilik dan grup dari suatu file atau direktori beserta semua isinya secara rekursif</w:t>
+      </w:r>
+    </w:p>
+    <w:p>
+      <w:pPr>
+        <w:numPr>
+          <w:ilvl w:val="0"/>
+          <w:numId w:val="1"/>
+        </w:numPr>
+        <w:ind w:left="425" w:leftChars="0" w:hanging="425" w:firstLineChars="0"/>
+        <w:rPr>
+          <w:rFonts w:hint="default" w:ascii="Times New Roman" w:hAnsi="Times New Roman" w:cs="Times New Roman"/>
+          <w:sz w:val="24"/>
+          <w:szCs w:val="24"/>
+        </w:rPr>
+      </w:pPr>
+      <w:r>
+        <w:rPr>
+          <w:rFonts w:hint="default" w:ascii="Times New Roman" w:hAnsi="Times New Roman" w:cs="Times New Roman"/>
+          <w:sz w:val="24"/>
+          <w:szCs w:val="24"/>
+        </w:rPr>
+        <w:t>sudo apt install ttf-mscorefonts-installer : Paket ini berisi font Microsoft Core, yang merupakan font standar yang digunakan pada sistem operasi Windows.</w:t>
+      </w:r>
+    </w:p>
+    <w:p>
+      <w:pPr>
+        <w:numPr>
+          <w:ilvl w:val="0"/>
+          <w:numId w:val="1"/>
+        </w:numPr>
+        <w:ind w:left="425" w:leftChars="0" w:hanging="425" w:firstLineChars="0"/>
+        <w:rPr>
+          <w:rFonts w:hint="default" w:ascii="Times New Roman" w:hAnsi="Times New Roman" w:cs="Times New Roman"/>
+          <w:sz w:val="24"/>
+          <w:szCs w:val="24"/>
+        </w:rPr>
+      </w:pPr>
+      <w:r>
+        <w:rPr>
+          <w:rFonts w:hint="default" w:ascii="Times New Roman" w:hAnsi="Times New Roman" w:cs="Times New Roman"/>
+          <w:sz w:val="24"/>
+          <w:szCs w:val="24"/>
+          <w:lang w:val="en-US"/>
+        </w:rPr>
+        <w:t>top : alat yang digunakan untuk memantau proses yang sedang berjalan di sistem Linux</w:t>
+      </w:r>
+    </w:p>
+    <w:p>
+      <w:pPr>
+        <w:numPr>
+          <w:ilvl w:val="0"/>
+          <w:numId w:val="1"/>
+        </w:numPr>
+        <w:ind w:left="425" w:leftChars="0" w:hanging="425" w:firstLineChars="0"/>
+        <w:rPr>
+          <w:rFonts w:hint="default" w:ascii="Times New Roman" w:hAnsi="Times New Roman" w:cs="Times New Roman"/>
+          <w:sz w:val="24"/>
+          <w:szCs w:val="24"/>
+        </w:rPr>
+      </w:pPr>
+      <w:r>
+        <w:rPr>
+          <w:rFonts w:hint="default" w:ascii="Times New Roman" w:hAnsi="Times New Roman" w:cs="Times New Roman"/>
+          <w:sz w:val="24"/>
+          <w:szCs w:val="24"/>
+          <w:lang w:val="en-US"/>
+        </w:rPr>
+        <w:t>free -m : menampilkan informasi memory dalam bentuk megabyte (MB)</w:t>
+      </w:r>
+    </w:p>
+    <w:p>
+      <w:pPr>
+        <w:numPr>
+          <w:ilvl w:val="0"/>
+          <w:numId w:val="1"/>
+        </w:numPr>
+        <w:ind w:left="425" w:leftChars="0" w:hanging="425" w:firstLineChars="0"/>
+        <w:rPr>
+          <w:rFonts w:hint="default" w:ascii="Times New Roman" w:hAnsi="Times New Roman" w:cs="Times New Roman"/>
+          <w:sz w:val="24"/>
+          <w:szCs w:val="24"/>
+        </w:rPr>
+      </w:pPr>
+      <w:r>
+        <w:rPr>
+          <w:rFonts w:hint="default" w:ascii="Times New Roman" w:hAnsi="Times New Roman" w:cs="Times New Roman"/>
+          <w:sz w:val="24"/>
+          <w:szCs w:val="24"/>
+          <w:lang w:val="en-US"/>
+        </w:rPr>
+        <w:t>feee -h : menampilkan informasi memory dalam bentuk (MB), (GB)</w:t>
+      </w:r>
+    </w:p>
+    <w:p>
+      <w:pPr>
+        <w:numPr>
+          <w:ilvl w:val="0"/>
+          <w:numId w:val="1"/>
+        </w:numPr>
+        <w:ind w:left="425" w:leftChars="0" w:hanging="425" w:firstLineChars="0"/>
+        <w:rPr>
+          <w:rFonts w:hint="default" w:ascii="Times New Roman" w:hAnsi="Times New Roman" w:cs="Times New Roman"/>
+          <w:sz w:val="24"/>
+          <w:szCs w:val="24"/>
+        </w:rPr>
+      </w:pPr>
+      <w:r>
+        <w:rPr>
+          <w:rFonts w:hint="default" w:ascii="Times New Roman" w:hAnsi="Times New Roman" w:cs="Times New Roman"/>
+          <w:sz w:val="24"/>
+          <w:szCs w:val="24"/>
+        </w:rPr>
+        <w:t>select user, host form mysql.user; : untuk memilih user dari mysql</w:t>
+      </w:r>
+    </w:p>
+    <w:p>
+      <w:pPr>
+        <w:numPr>
+          <w:ilvl w:val="0"/>
+          <w:numId w:val="1"/>
+        </w:numPr>
+        <w:ind w:left="425" w:leftChars="0" w:hanging="425" w:firstLineChars="0"/>
+        <w:rPr>
+          <w:rFonts w:hint="default" w:ascii="Times New Roman" w:hAnsi="Times New Roman" w:cs="Times New Roman"/>
+          <w:sz w:val="24"/>
+          <w:szCs w:val="24"/>
+        </w:rPr>
+      </w:pPr>
+      <w:r>
+        <w:rPr>
+          <w:rFonts w:hint="default" w:ascii="Times New Roman" w:hAnsi="Times New Roman" w:cs="Times New Roman"/>
+          <w:sz w:val="24"/>
+          <w:szCs w:val="24"/>
+          <w:lang w:val="en-US"/>
+        </w:rPr>
+        <w:t>show databases : untuk menampilkan database dari mysql</w:t>
+      </w:r>
+    </w:p>
+    <w:p>
+      <w:pPr>
+        <w:numPr>
+          <w:ilvl w:val="0"/>
+          <w:numId w:val="1"/>
+        </w:numPr>
+        <w:ind w:left="425" w:leftChars="0" w:hanging="425" w:firstLineChars="0"/>
+        <w:rPr>
+          <w:rFonts w:hint="default" w:ascii="Times New Roman" w:hAnsi="Times New Roman" w:cs="Times New Roman"/>
+          <w:sz w:val="24"/>
+          <w:szCs w:val="24"/>
+        </w:rPr>
+      </w:pPr>
+      <w:r>
+        <w:rPr>
+          <w:rFonts w:hint="default" w:ascii="Times New Roman" w:hAnsi="Times New Roman" w:cs="Times New Roman"/>
+          <w:sz w:val="24"/>
+          <w:szCs w:val="24"/>
+        </w:rPr>
+        <w:t xml:space="preserve">       sudo systemctl list-units --type=service --state=running</w:t>
+      </w:r>
+      <w:r>
+        <w:rPr>
+          <w:rFonts w:hint="default" w:ascii="Times New Roman" w:hAnsi="Times New Roman" w:cs="Times New Roman"/>
+          <w:sz w:val="24"/>
+          <w:szCs w:val="24"/>
+          <w:lang w:val="en-US"/>
+        </w:rPr>
+        <w:t xml:space="preserve"> : untuk menampilkan daftar semua layanan yang sedang berjalan di sistem Anda</w:t>
+      </w:r>
+    </w:p>
+    <w:p>
+      <w:pPr>
+        <w:rPr>
+          <w:rFonts w:hint="default" w:ascii="Times New Roman" w:hAnsi="Times New Roman" w:cs="Times New Roman"/>
+          <w:sz w:val="24"/>
+          <w:szCs w:val="24"/>
+        </w:rPr>
+      </w:pPr>
+      <w:bookmarkStart w:id="0" w:name="_GoBack"/>
+      <w:bookmarkEnd w:id="0"/>
     </w:p>
     <w:sectPr>
       <w:pgSz w:w="11906" w:h="16838"/>
@@ -1555,6 +1790,8 @@
       </w:pPr>
       <w:rPr>
         <w:rFonts w:hint="default"/>
+        <w:sz w:val="24"/>
+        <w:szCs w:val="24"/>
       </w:rPr>
     </w:lvl>
   </w:abstractNum>

</xml_diff>

<commit_message>
modified file TerminalLinux and removed files
</commit_message>
<xml_diff>
--- a/Linux/COMMAND TERMINAL LINUX.docx
+++ b/Linux/COMMAND TERMINAL LINUX.docx
@@ -39,7 +39,7 @@
           <w:ilvl w:val="0"/>
           <w:numId w:val="1"/>
         </w:numPr>
-        <w:ind w:left="425" w:leftChars="0" w:hanging="425" w:firstLineChars="0"/>
+        <w:ind w:left="625" w:leftChars="0" w:hanging="425" w:firstLineChars="0"/>
         <w:rPr>
           <w:rFonts w:hint="default" w:ascii="Times New Roman" w:hAnsi="Times New Roman" w:cs="Times New Roman"/>
           <w:sz w:val="24"/>
@@ -61,7 +61,7 @@
           <w:ilvl w:val="0"/>
           <w:numId w:val="1"/>
         </w:numPr>
-        <w:ind w:left="425" w:leftChars="0" w:hanging="425" w:firstLineChars="0"/>
+        <w:ind w:left="625" w:leftChars="0" w:hanging="425" w:firstLineChars="0"/>
         <w:rPr>
           <w:rFonts w:hint="default" w:ascii="Times New Roman" w:hAnsi="Times New Roman" w:cs="Times New Roman"/>
           <w:sz w:val="24"/>
@@ -83,7 +83,7 @@
           <w:ilvl w:val="0"/>
           <w:numId w:val="1"/>
         </w:numPr>
-        <w:ind w:left="425" w:leftChars="0" w:hanging="425" w:firstLineChars="0"/>
+        <w:ind w:left="625" w:leftChars="0" w:hanging="425" w:firstLineChars="0"/>
         <w:rPr>
           <w:rFonts w:hint="default" w:ascii="Times New Roman" w:hAnsi="Times New Roman" w:cs="Times New Roman"/>
           <w:sz w:val="24"/>
@@ -105,7 +105,7 @@
           <w:ilvl w:val="0"/>
           <w:numId w:val="1"/>
         </w:numPr>
-        <w:ind w:left="425" w:leftChars="0" w:hanging="425" w:firstLineChars="0"/>
+        <w:ind w:left="625" w:leftChars="0" w:hanging="425" w:firstLineChars="0"/>
         <w:rPr>
           <w:rFonts w:hint="default" w:ascii="Times New Roman" w:hAnsi="Times New Roman" w:cs="Times New Roman"/>
           <w:sz w:val="24"/>
@@ -127,7 +127,7 @@
           <w:ilvl w:val="0"/>
           <w:numId w:val="1"/>
         </w:numPr>
-        <w:ind w:left="425" w:leftChars="0" w:hanging="425" w:firstLineChars="0"/>
+        <w:ind w:left="625" w:leftChars="0" w:hanging="425" w:firstLineChars="0"/>
         <w:rPr>
           <w:rFonts w:hint="default" w:ascii="Times New Roman" w:hAnsi="Times New Roman" w:cs="Times New Roman"/>
           <w:sz w:val="24"/>
@@ -149,7 +149,7 @@
           <w:ilvl w:val="0"/>
           <w:numId w:val="1"/>
         </w:numPr>
-        <w:ind w:left="425" w:leftChars="0" w:hanging="425" w:firstLineChars="0"/>
+        <w:ind w:left="625" w:leftChars="0" w:hanging="425" w:firstLineChars="0"/>
         <w:rPr>
           <w:rFonts w:hint="default" w:ascii="Times New Roman" w:hAnsi="Times New Roman" w:cs="Times New Roman"/>
           <w:sz w:val="24"/>
@@ -171,7 +171,7 @@
           <w:ilvl w:val="0"/>
           <w:numId w:val="1"/>
         </w:numPr>
-        <w:ind w:left="425" w:leftChars="0" w:hanging="425" w:firstLineChars="0"/>
+        <w:ind w:left="625" w:leftChars="0" w:hanging="425" w:firstLineChars="0"/>
         <w:rPr>
           <w:rFonts w:hint="default" w:ascii="Times New Roman" w:hAnsi="Times New Roman" w:cs="Times New Roman"/>
           <w:sz w:val="24"/>
@@ -193,7 +193,7 @@
           <w:ilvl w:val="0"/>
           <w:numId w:val="1"/>
         </w:numPr>
-        <w:ind w:left="425" w:leftChars="0" w:hanging="425" w:firstLineChars="0"/>
+        <w:ind w:left="625" w:leftChars="0" w:hanging="425" w:firstLineChars="0"/>
         <w:rPr>
           <w:rFonts w:hint="default" w:ascii="Times New Roman" w:hAnsi="Times New Roman" w:cs="Times New Roman"/>
           <w:sz w:val="24"/>
@@ -215,7 +215,7 @@
           <w:ilvl w:val="0"/>
           <w:numId w:val="1"/>
         </w:numPr>
-        <w:ind w:left="425" w:leftChars="0" w:hanging="425" w:firstLineChars="0"/>
+        <w:ind w:left="625" w:leftChars="0" w:hanging="425" w:firstLineChars="0"/>
         <w:rPr>
           <w:rFonts w:hint="default" w:ascii="Times New Roman" w:hAnsi="Times New Roman" w:cs="Times New Roman"/>
           <w:sz w:val="24"/>
@@ -237,7 +237,7 @@
           <w:ilvl w:val="0"/>
           <w:numId w:val="1"/>
         </w:numPr>
-        <w:ind w:left="425" w:leftChars="0" w:hanging="425" w:firstLineChars="0"/>
+        <w:ind w:left="625" w:leftChars="0" w:hanging="425" w:firstLineChars="0"/>
         <w:rPr>
           <w:rFonts w:hint="default" w:ascii="Times New Roman" w:hAnsi="Times New Roman" w:cs="Times New Roman"/>
           <w:sz w:val="24"/>
@@ -259,7 +259,7 @@
           <w:ilvl w:val="0"/>
           <w:numId w:val="1"/>
         </w:numPr>
-        <w:ind w:left="425" w:leftChars="0" w:hanging="425" w:firstLineChars="0"/>
+        <w:ind w:left="625" w:leftChars="0" w:hanging="425" w:firstLineChars="0"/>
         <w:rPr>
           <w:rFonts w:hint="default" w:ascii="Times New Roman" w:hAnsi="Times New Roman" w:cs="Times New Roman"/>
           <w:sz w:val="24"/>
@@ -281,7 +281,7 @@
           <w:ilvl w:val="0"/>
           <w:numId w:val="1"/>
         </w:numPr>
-        <w:ind w:left="425" w:leftChars="0" w:hanging="425" w:firstLineChars="0"/>
+        <w:ind w:left="625" w:leftChars="0" w:hanging="425" w:firstLineChars="0"/>
         <w:rPr>
           <w:rFonts w:hint="default" w:ascii="Times New Roman" w:hAnsi="Times New Roman" w:cs="Times New Roman"/>
           <w:sz w:val="24"/>
@@ -303,7 +303,7 @@
           <w:ilvl w:val="0"/>
           <w:numId w:val="1"/>
         </w:numPr>
-        <w:ind w:left="425" w:leftChars="0" w:hanging="425" w:firstLineChars="0"/>
+        <w:ind w:left="625" w:leftChars="0" w:hanging="425" w:firstLineChars="0"/>
         <w:rPr>
           <w:rFonts w:hint="default" w:ascii="Times New Roman" w:hAnsi="Times New Roman" w:cs="Times New Roman"/>
           <w:sz w:val="24"/>
@@ -325,7 +325,7 @@
           <w:ilvl w:val="0"/>
           <w:numId w:val="1"/>
         </w:numPr>
-        <w:ind w:left="425" w:leftChars="0" w:hanging="425" w:firstLineChars="0"/>
+        <w:ind w:left="625" w:leftChars="0" w:hanging="425" w:firstLineChars="0"/>
         <w:rPr>
           <w:rFonts w:hint="default" w:ascii="Times New Roman" w:hAnsi="Times New Roman" w:cs="Times New Roman"/>
           <w:sz w:val="24"/>
@@ -347,7 +347,7 @@
           <w:ilvl w:val="0"/>
           <w:numId w:val="1"/>
         </w:numPr>
-        <w:ind w:left="425" w:leftChars="0" w:hanging="425" w:firstLineChars="0"/>
+        <w:ind w:left="625" w:leftChars="0" w:hanging="425" w:firstLineChars="0"/>
         <w:rPr>
           <w:rFonts w:hint="default" w:ascii="Times New Roman" w:hAnsi="Times New Roman" w:cs="Times New Roman"/>
           <w:sz w:val="24"/>
@@ -369,7 +369,7 @@
           <w:ilvl w:val="0"/>
           <w:numId w:val="1"/>
         </w:numPr>
-        <w:ind w:left="425" w:leftChars="0" w:hanging="425" w:firstLineChars="0"/>
+        <w:ind w:left="625" w:leftChars="0" w:hanging="425" w:firstLineChars="0"/>
         <w:rPr>
           <w:rFonts w:hint="default" w:ascii="Times New Roman" w:hAnsi="Times New Roman" w:cs="Times New Roman"/>
           <w:sz w:val="24"/>
@@ -391,7 +391,7 @@
           <w:ilvl w:val="0"/>
           <w:numId w:val="1"/>
         </w:numPr>
-        <w:ind w:left="425" w:leftChars="0" w:hanging="425" w:firstLineChars="0"/>
+        <w:ind w:left="625" w:leftChars="0" w:hanging="425" w:firstLineChars="0"/>
         <w:rPr>
           <w:rFonts w:hint="default" w:ascii="Times New Roman" w:hAnsi="Times New Roman" w:cs="Times New Roman"/>
           <w:sz w:val="24"/>
@@ -413,7 +413,7 @@
           <w:ilvl w:val="0"/>
           <w:numId w:val="1"/>
         </w:numPr>
-        <w:ind w:left="425" w:leftChars="0" w:hanging="425" w:firstLineChars="0"/>
+        <w:ind w:left="625" w:leftChars="0" w:hanging="425" w:firstLineChars="0"/>
         <w:rPr>
           <w:rFonts w:hint="default" w:ascii="Times New Roman" w:hAnsi="Times New Roman" w:cs="Times New Roman"/>
           <w:sz w:val="24"/>
@@ -435,7 +435,7 @@
           <w:ilvl w:val="0"/>
           <w:numId w:val="1"/>
         </w:numPr>
-        <w:ind w:left="425" w:leftChars="0" w:hanging="425" w:firstLineChars="0"/>
+        <w:ind w:left="625" w:leftChars="0" w:hanging="425" w:firstLineChars="0"/>
         <w:rPr>
           <w:rFonts w:hint="default" w:ascii="Times New Roman" w:hAnsi="Times New Roman" w:cs="Times New Roman"/>
           <w:sz w:val="24"/>
@@ -457,7 +457,7 @@
           <w:ilvl w:val="0"/>
           <w:numId w:val="1"/>
         </w:numPr>
-        <w:ind w:left="425" w:leftChars="0" w:hanging="425" w:firstLineChars="0"/>
+        <w:ind w:left="625" w:leftChars="0" w:hanging="425" w:firstLineChars="0"/>
         <w:rPr>
           <w:rFonts w:hint="default" w:ascii="Times New Roman" w:hAnsi="Times New Roman" w:cs="Times New Roman"/>
           <w:sz w:val="24"/>
@@ -479,7 +479,7 @@
           <w:ilvl w:val="0"/>
           <w:numId w:val="1"/>
         </w:numPr>
-        <w:ind w:left="425" w:leftChars="0" w:hanging="425" w:firstLineChars="0"/>
+        <w:ind w:left="625" w:leftChars="0" w:hanging="425" w:firstLineChars="0"/>
         <w:rPr>
           <w:rFonts w:hint="default" w:ascii="Times New Roman" w:hAnsi="Times New Roman" w:cs="Times New Roman"/>
           <w:sz w:val="24"/>
@@ -501,7 +501,7 @@
           <w:ilvl w:val="0"/>
           <w:numId w:val="1"/>
         </w:numPr>
-        <w:ind w:left="425" w:leftChars="0" w:hanging="425" w:firstLineChars="0"/>
+        <w:ind w:left="625" w:leftChars="0" w:hanging="425" w:firstLineChars="0"/>
         <w:rPr>
           <w:rFonts w:hint="default" w:ascii="Times New Roman" w:hAnsi="Times New Roman" w:cs="Times New Roman"/>
           <w:sz w:val="24"/>
@@ -523,7 +523,7 @@
           <w:ilvl w:val="0"/>
           <w:numId w:val="1"/>
         </w:numPr>
-        <w:ind w:left="425" w:leftChars="0" w:hanging="425" w:firstLineChars="0"/>
+        <w:ind w:left="625" w:leftChars="0" w:hanging="425" w:firstLineChars="0"/>
         <w:rPr>
           <w:rFonts w:hint="default" w:ascii="Times New Roman" w:hAnsi="Times New Roman" w:cs="Times New Roman"/>
           <w:sz w:val="24"/>
@@ -545,7 +545,7 @@
           <w:ilvl w:val="0"/>
           <w:numId w:val="1"/>
         </w:numPr>
-        <w:ind w:left="425" w:leftChars="0" w:hanging="425" w:firstLineChars="0"/>
+        <w:ind w:left="625" w:leftChars="0" w:hanging="425" w:firstLineChars="0"/>
         <w:rPr>
           <w:rFonts w:hint="default" w:ascii="Times New Roman" w:hAnsi="Times New Roman" w:cs="Times New Roman"/>
           <w:sz w:val="24"/>
@@ -567,7 +567,7 @@
           <w:ilvl w:val="0"/>
           <w:numId w:val="1"/>
         </w:numPr>
-        <w:ind w:left="425" w:leftChars="0" w:hanging="425" w:firstLineChars="0"/>
+        <w:ind w:left="625" w:leftChars="0" w:hanging="425" w:firstLineChars="0"/>
         <w:rPr>
           <w:rFonts w:hint="default" w:ascii="Times New Roman" w:hAnsi="Times New Roman" w:cs="Times New Roman"/>
           <w:sz w:val="24"/>
@@ -589,7 +589,7 @@
           <w:ilvl w:val="0"/>
           <w:numId w:val="1"/>
         </w:numPr>
-        <w:ind w:left="425" w:leftChars="0" w:hanging="425" w:firstLineChars="0"/>
+        <w:ind w:left="625" w:leftChars="0" w:hanging="425" w:firstLineChars="0"/>
         <w:rPr>
           <w:rFonts w:hint="default" w:ascii="Times New Roman" w:hAnsi="Times New Roman" w:cs="Times New Roman"/>
           <w:sz w:val="24"/>
@@ -611,7 +611,7 @@
           <w:ilvl w:val="0"/>
           <w:numId w:val="1"/>
         </w:numPr>
-        <w:ind w:left="425" w:leftChars="0" w:hanging="425" w:firstLineChars="0"/>
+        <w:ind w:left="625" w:leftChars="0" w:hanging="425" w:firstLineChars="0"/>
         <w:rPr>
           <w:rFonts w:hint="default" w:ascii="Times New Roman" w:hAnsi="Times New Roman" w:cs="Times New Roman"/>
           <w:sz w:val="24"/>
@@ -633,7 +633,7 @@
           <w:ilvl w:val="0"/>
           <w:numId w:val="1"/>
         </w:numPr>
-        <w:ind w:left="425" w:leftChars="0" w:hanging="425" w:firstLineChars="0"/>
+        <w:ind w:left="625" w:leftChars="0" w:hanging="425" w:firstLineChars="0"/>
         <w:rPr>
           <w:rFonts w:hint="default" w:ascii="Times New Roman" w:hAnsi="Times New Roman" w:cs="Times New Roman"/>
           <w:sz w:val="24"/>
@@ -655,7 +655,7 @@
           <w:ilvl w:val="0"/>
           <w:numId w:val="1"/>
         </w:numPr>
-        <w:ind w:left="425" w:leftChars="0" w:hanging="425" w:firstLineChars="0"/>
+        <w:ind w:left="625" w:leftChars="0" w:hanging="425" w:firstLineChars="0"/>
         <w:rPr>
           <w:rFonts w:hint="default" w:ascii="Times New Roman" w:hAnsi="Times New Roman" w:cs="Times New Roman"/>
           <w:sz w:val="24"/>
@@ -677,7 +677,30 @@
           <w:ilvl w:val="0"/>
           <w:numId w:val="1"/>
         </w:numPr>
-        <w:ind w:left="425" w:leftChars="0" w:hanging="425" w:firstLineChars="0"/>
+        <w:ind w:left="625" w:leftChars="0" w:hanging="425" w:firstLineChars="0"/>
+        <w:rPr>
+          <w:rFonts w:hint="default" w:ascii="Times New Roman" w:hAnsi="Times New Roman" w:cs="Times New Roman"/>
+          <w:sz w:val="24"/>
+          <w:szCs w:val="24"/>
+        </w:rPr>
+      </w:pPr>
+      <w:r>
+        <w:rPr>
+          <w:rFonts w:hint="default" w:ascii="Times New Roman" w:hAnsi="Times New Roman" w:cs="Times New Roman"/>
+          <w:sz w:val="24"/>
+          <w:szCs w:val="24"/>
+          <w:lang w:val="en-US"/>
+        </w:rPr>
+        <w:t>sudo mysql</w:t>
+      </w:r>
+    </w:p>
+    <w:p>
+      <w:pPr>
+        <w:numPr>
+          <w:ilvl w:val="0"/>
+          <w:numId w:val="1"/>
+        </w:numPr>
+        <w:ind w:left="625" w:leftChars="0" w:hanging="425" w:firstLineChars="0"/>
         <w:rPr>
           <w:rFonts w:hint="default" w:ascii="Times New Roman" w:hAnsi="Times New Roman" w:cs="Times New Roman"/>
           <w:sz w:val="24"/>
@@ -699,7 +722,7 @@
           <w:ilvl w:val="0"/>
           <w:numId w:val="1"/>
         </w:numPr>
-        <w:ind w:left="425" w:leftChars="0" w:hanging="425" w:firstLineChars="0"/>
+        <w:ind w:left="625" w:leftChars="0" w:hanging="425" w:firstLineChars="0"/>
         <w:rPr>
           <w:rFonts w:hint="default" w:ascii="Times New Roman" w:hAnsi="Times New Roman" w:cs="Times New Roman"/>
           <w:sz w:val="24"/>
@@ -721,7 +744,7 @@
           <w:ilvl w:val="0"/>
           <w:numId w:val="1"/>
         </w:numPr>
-        <w:ind w:left="425" w:leftChars="0" w:hanging="425" w:firstLineChars="0"/>
+        <w:ind w:left="625" w:leftChars="0" w:hanging="425" w:firstLineChars="0"/>
         <w:rPr>
           <w:rFonts w:hint="default" w:ascii="Times New Roman" w:hAnsi="Times New Roman" w:cs="Times New Roman"/>
           <w:sz w:val="24"/>
@@ -743,7 +766,7 @@
           <w:ilvl w:val="0"/>
           <w:numId w:val="1"/>
         </w:numPr>
-        <w:ind w:left="425" w:leftChars="0" w:hanging="425" w:firstLineChars="0"/>
+        <w:ind w:left="625" w:leftChars="0" w:hanging="425" w:firstLineChars="0"/>
         <w:rPr>
           <w:rFonts w:hint="default" w:ascii="Times New Roman" w:hAnsi="Times New Roman" w:cs="Times New Roman"/>
           <w:sz w:val="24"/>
@@ -765,7 +788,7 @@
           <w:ilvl w:val="0"/>
           <w:numId w:val="1"/>
         </w:numPr>
-        <w:ind w:left="425" w:leftChars="0" w:hanging="425" w:firstLineChars="0"/>
+        <w:ind w:left="625" w:leftChars="0" w:hanging="425" w:firstLineChars="0"/>
         <w:rPr>
           <w:rFonts w:hint="default" w:ascii="Times New Roman" w:hAnsi="Times New Roman" w:cs="Times New Roman"/>
           <w:sz w:val="24"/>
@@ -787,7 +810,7 @@
           <w:ilvl w:val="0"/>
           <w:numId w:val="1"/>
         </w:numPr>
-        <w:ind w:left="425" w:leftChars="0" w:hanging="425" w:firstLineChars="0"/>
+        <w:ind w:left="625" w:leftChars="0" w:hanging="425" w:firstLineChars="0"/>
         <w:rPr>
           <w:rFonts w:hint="default" w:ascii="Times New Roman" w:hAnsi="Times New Roman" w:cs="Times New Roman"/>
           <w:sz w:val="24"/>
@@ -809,7 +832,7 @@
           <w:ilvl w:val="0"/>
           <w:numId w:val="1"/>
         </w:numPr>
-        <w:ind w:left="425" w:leftChars="0" w:hanging="425" w:firstLineChars="0"/>
+        <w:ind w:left="625" w:leftChars="0" w:hanging="425" w:firstLineChars="0"/>
         <w:rPr>
           <w:rFonts w:hint="default" w:ascii="Times New Roman" w:hAnsi="Times New Roman" w:cs="Times New Roman"/>
           <w:sz w:val="24"/>
@@ -831,7 +854,7 @@
           <w:ilvl w:val="0"/>
           <w:numId w:val="1"/>
         </w:numPr>
-        <w:ind w:left="425" w:leftChars="0" w:hanging="425" w:firstLineChars="0"/>
+        <w:ind w:left="625" w:leftChars="0" w:hanging="425" w:firstLineChars="0"/>
         <w:rPr>
           <w:rFonts w:hint="default" w:ascii="Times New Roman" w:hAnsi="Times New Roman" w:cs="Times New Roman"/>
           <w:sz w:val="24"/>
@@ -853,7 +876,7 @@
           <w:ilvl w:val="0"/>
           <w:numId w:val="1"/>
         </w:numPr>
-        <w:ind w:left="425" w:leftChars="0" w:hanging="425" w:firstLineChars="0"/>
+        <w:ind w:left="625" w:leftChars="0" w:hanging="425" w:firstLineChars="0"/>
         <w:rPr>
           <w:rFonts w:hint="default" w:ascii="Times New Roman" w:hAnsi="Times New Roman" w:cs="Times New Roman"/>
           <w:sz w:val="24"/>
@@ -875,7 +898,7 @@
           <w:ilvl w:val="0"/>
           <w:numId w:val="1"/>
         </w:numPr>
-        <w:ind w:left="425" w:leftChars="0" w:hanging="425" w:firstLineChars="0"/>
+        <w:ind w:left="625" w:leftChars="0" w:hanging="425" w:firstLineChars="0"/>
         <w:rPr>
           <w:rFonts w:hint="default" w:ascii="Times New Roman" w:hAnsi="Times New Roman" w:cs="Times New Roman"/>
           <w:sz w:val="24"/>
@@ -897,7 +920,7 @@
           <w:ilvl w:val="0"/>
           <w:numId w:val="1"/>
         </w:numPr>
-        <w:ind w:left="425" w:leftChars="0" w:hanging="425" w:firstLineChars="0"/>
+        <w:ind w:left="625" w:leftChars="0" w:hanging="425" w:firstLineChars="0"/>
         <w:rPr>
           <w:rFonts w:hint="default" w:ascii="Times New Roman" w:hAnsi="Times New Roman" w:cs="Times New Roman"/>
           <w:sz w:val="24"/>
@@ -919,7 +942,7 @@
           <w:ilvl w:val="0"/>
           <w:numId w:val="1"/>
         </w:numPr>
-        <w:ind w:left="425" w:leftChars="0" w:hanging="425" w:firstLineChars="0"/>
+        <w:ind w:left="625" w:leftChars="0" w:hanging="425" w:firstLineChars="0"/>
         <w:rPr>
           <w:rFonts w:hint="default" w:ascii="Times New Roman" w:hAnsi="Times New Roman" w:cs="Times New Roman"/>
           <w:sz w:val="24"/>
@@ -941,7 +964,7 @@
           <w:ilvl w:val="0"/>
           <w:numId w:val="1"/>
         </w:numPr>
-        <w:ind w:left="425" w:leftChars="0" w:hanging="425" w:firstLineChars="0"/>
+        <w:ind w:left="625" w:leftChars="0" w:hanging="425" w:firstLineChars="0"/>
         <w:rPr>
           <w:rFonts w:hint="default" w:ascii="Times New Roman" w:hAnsi="Times New Roman" w:cs="Times New Roman"/>
           <w:sz w:val="24"/>
@@ -963,7 +986,7 @@
           <w:ilvl w:val="0"/>
           <w:numId w:val="1"/>
         </w:numPr>
-        <w:ind w:left="425" w:leftChars="0" w:hanging="425" w:firstLineChars="0"/>
+        <w:ind w:left="625" w:leftChars="0" w:hanging="425" w:firstLineChars="0"/>
         <w:rPr>
           <w:rFonts w:hint="default" w:ascii="Times New Roman" w:hAnsi="Times New Roman" w:cs="Times New Roman"/>
           <w:sz w:val="24"/>
@@ -985,7 +1008,7 @@
           <w:ilvl w:val="0"/>
           <w:numId w:val="1"/>
         </w:numPr>
-        <w:ind w:left="425" w:leftChars="0" w:hanging="425" w:firstLineChars="0"/>
+        <w:ind w:left="625" w:leftChars="0" w:hanging="425" w:firstLineChars="0"/>
         <w:rPr>
           <w:rFonts w:hint="default" w:ascii="Times New Roman" w:hAnsi="Times New Roman" w:cs="Times New Roman"/>
           <w:sz w:val="24"/>
@@ -1007,7 +1030,7 @@
           <w:ilvl w:val="0"/>
           <w:numId w:val="1"/>
         </w:numPr>
-        <w:ind w:left="425" w:leftChars="0" w:hanging="425" w:firstLineChars="0"/>
+        <w:ind w:left="625" w:leftChars="0" w:hanging="425" w:firstLineChars="0"/>
         <w:rPr>
           <w:rFonts w:hint="default" w:ascii="Times New Roman" w:hAnsi="Times New Roman" w:cs="Times New Roman"/>
           <w:sz w:val="24"/>
@@ -1029,7 +1052,7 @@
           <w:ilvl w:val="0"/>
           <w:numId w:val="1"/>
         </w:numPr>
-        <w:ind w:left="425" w:leftChars="0" w:hanging="425" w:firstLineChars="0"/>
+        <w:ind w:left="625" w:leftChars="0" w:hanging="425" w:firstLineChars="0"/>
         <w:rPr>
           <w:rFonts w:hint="default" w:ascii="Times New Roman" w:hAnsi="Times New Roman" w:cs="Times New Roman"/>
           <w:sz w:val="24"/>
@@ -1051,7 +1074,7 @@
           <w:ilvl w:val="0"/>
           <w:numId w:val="1"/>
         </w:numPr>
-        <w:ind w:left="425" w:leftChars="0" w:hanging="425" w:firstLineChars="0"/>
+        <w:ind w:left="625" w:leftChars="0" w:hanging="425" w:firstLineChars="0"/>
         <w:rPr>
           <w:rFonts w:hint="default" w:ascii="Times New Roman" w:hAnsi="Times New Roman" w:cs="Times New Roman"/>
           <w:sz w:val="24"/>
@@ -1073,7 +1096,7 @@
           <w:ilvl w:val="0"/>
           <w:numId w:val="1"/>
         </w:numPr>
-        <w:ind w:left="425" w:leftChars="0" w:hanging="425" w:firstLineChars="0"/>
+        <w:ind w:left="625" w:leftChars="0" w:hanging="425" w:firstLineChars="0"/>
         <w:rPr>
           <w:rFonts w:hint="default" w:ascii="Times New Roman" w:hAnsi="Times New Roman" w:cs="Times New Roman"/>
           <w:sz w:val="24"/>
@@ -1095,7 +1118,7 @@
           <w:ilvl w:val="0"/>
           <w:numId w:val="1"/>
         </w:numPr>
-        <w:ind w:left="425" w:leftChars="0" w:hanging="425" w:firstLineChars="0"/>
+        <w:ind w:left="625" w:leftChars="0" w:hanging="425" w:firstLineChars="0"/>
         <w:rPr>
           <w:rFonts w:hint="default" w:ascii="Times New Roman" w:hAnsi="Times New Roman" w:cs="Times New Roman"/>
           <w:sz w:val="24"/>
@@ -1117,7 +1140,7 @@
           <w:ilvl w:val="0"/>
           <w:numId w:val="1"/>
         </w:numPr>
-        <w:ind w:left="425" w:leftChars="0" w:hanging="425" w:firstLineChars="0"/>
+        <w:ind w:left="625" w:leftChars="0" w:hanging="425" w:firstLineChars="0"/>
         <w:rPr>
           <w:rFonts w:hint="default" w:ascii="Times New Roman" w:hAnsi="Times New Roman" w:cs="Times New Roman"/>
           <w:sz w:val="24"/>
@@ -1139,7 +1162,7 @@
           <w:ilvl w:val="0"/>
           <w:numId w:val="1"/>
         </w:numPr>
-        <w:ind w:left="425" w:leftChars="0" w:hanging="425" w:firstLineChars="0"/>
+        <w:ind w:left="625" w:leftChars="0" w:hanging="425" w:firstLineChars="0"/>
         <w:rPr>
           <w:rFonts w:hint="default" w:ascii="Times New Roman" w:hAnsi="Times New Roman" w:cs="Times New Roman"/>
           <w:sz w:val="24"/>
@@ -1161,7 +1184,7 @@
           <w:ilvl w:val="0"/>
           <w:numId w:val="1"/>
         </w:numPr>
-        <w:ind w:left="425" w:leftChars="0" w:hanging="425" w:firstLineChars="0"/>
+        <w:ind w:left="625" w:leftChars="0" w:hanging="425" w:firstLineChars="0"/>
         <w:rPr>
           <w:rFonts w:hint="default" w:ascii="Times New Roman" w:hAnsi="Times New Roman" w:cs="Times New Roman"/>
           <w:sz w:val="24"/>
@@ -1183,7 +1206,7 @@
           <w:ilvl w:val="0"/>
           <w:numId w:val="1"/>
         </w:numPr>
-        <w:ind w:left="425" w:leftChars="0" w:hanging="425" w:firstLineChars="0"/>
+        <w:ind w:left="625" w:leftChars="0" w:hanging="425" w:firstLineChars="0"/>
         <w:rPr>
           <w:rFonts w:hint="default" w:ascii="Times New Roman" w:hAnsi="Times New Roman" w:cs="Times New Roman"/>
           <w:sz w:val="24"/>
@@ -1205,7 +1228,7 @@
           <w:ilvl w:val="0"/>
           <w:numId w:val="1"/>
         </w:numPr>
-        <w:ind w:left="425" w:leftChars="0" w:hanging="425" w:firstLineChars="0"/>
+        <w:ind w:left="625" w:leftChars="0" w:hanging="425" w:firstLineChars="0"/>
         <w:rPr>
           <w:rFonts w:hint="default" w:ascii="Times New Roman" w:hAnsi="Times New Roman" w:cs="Times New Roman"/>
           <w:sz w:val="24"/>
@@ -1227,7 +1250,7 @@
           <w:ilvl w:val="0"/>
           <w:numId w:val="1"/>
         </w:numPr>
-        <w:ind w:left="425" w:leftChars="0" w:hanging="425" w:firstLineChars="0"/>
+        <w:ind w:left="625" w:leftChars="0" w:hanging="425" w:firstLineChars="0"/>
         <w:rPr>
           <w:rFonts w:hint="default" w:ascii="Times New Roman" w:hAnsi="Times New Roman" w:cs="Times New Roman"/>
           <w:sz w:val="24"/>
@@ -1249,7 +1272,7 @@
           <w:ilvl w:val="0"/>
           <w:numId w:val="1"/>
         </w:numPr>
-        <w:ind w:left="425" w:leftChars="0" w:hanging="425" w:firstLineChars="0"/>
+        <w:ind w:left="625" w:leftChars="0" w:hanging="425" w:firstLineChars="0"/>
         <w:rPr>
           <w:rFonts w:hint="default" w:ascii="Times New Roman" w:hAnsi="Times New Roman" w:cs="Times New Roman"/>
           <w:sz w:val="24"/>
@@ -1271,7 +1294,7 @@
           <w:ilvl w:val="0"/>
           <w:numId w:val="1"/>
         </w:numPr>
-        <w:ind w:left="425" w:leftChars="0" w:hanging="425" w:firstLineChars="0"/>
+        <w:ind w:left="625" w:leftChars="0" w:hanging="425" w:firstLineChars="0"/>
         <w:rPr>
           <w:rFonts w:hint="default" w:ascii="Times New Roman" w:hAnsi="Times New Roman" w:cs="Times New Roman"/>
           <w:sz w:val="24"/>
@@ -1293,7 +1316,7 @@
           <w:ilvl w:val="0"/>
           <w:numId w:val="1"/>
         </w:numPr>
-        <w:ind w:left="425" w:leftChars="0" w:hanging="425" w:firstLineChars="0"/>
+        <w:ind w:left="625" w:leftChars="0" w:hanging="425" w:firstLineChars="0"/>
         <w:rPr>
           <w:rFonts w:hint="default" w:ascii="Times New Roman" w:hAnsi="Times New Roman" w:cs="Times New Roman"/>
           <w:sz w:val="24"/>
@@ -1315,7 +1338,7 @@
           <w:ilvl w:val="0"/>
           <w:numId w:val="1"/>
         </w:numPr>
-        <w:ind w:left="425" w:leftChars="0" w:hanging="425" w:firstLineChars="0"/>
+        <w:ind w:left="625" w:leftChars="0" w:hanging="425" w:firstLineChars="0"/>
         <w:rPr>
           <w:rFonts w:hint="default" w:ascii="Times New Roman" w:hAnsi="Times New Roman" w:cs="Times New Roman"/>
           <w:sz w:val="24"/>
@@ -1337,7 +1360,7 @@
           <w:ilvl w:val="0"/>
           <w:numId w:val="1"/>
         </w:numPr>
-        <w:ind w:left="425" w:leftChars="0" w:hanging="425" w:firstLineChars="0"/>
+        <w:ind w:left="625" w:leftChars="0" w:hanging="425" w:firstLineChars="0"/>
         <w:rPr>
           <w:rFonts w:hint="default" w:ascii="Times New Roman" w:hAnsi="Times New Roman" w:cs="Times New Roman"/>
           <w:sz w:val="24"/>
@@ -1359,7 +1382,7 @@
           <w:ilvl w:val="0"/>
           <w:numId w:val="1"/>
         </w:numPr>
-        <w:ind w:left="425" w:leftChars="0" w:hanging="425" w:firstLineChars="0"/>
+        <w:ind w:left="625" w:leftChars="0" w:hanging="425" w:firstLineChars="0"/>
         <w:rPr>
           <w:rFonts w:hint="default" w:ascii="Times New Roman" w:hAnsi="Times New Roman" w:cs="Times New Roman"/>
           <w:sz w:val="24"/>
@@ -1381,7 +1404,7 @@
           <w:ilvl w:val="0"/>
           <w:numId w:val="1"/>
         </w:numPr>
-        <w:ind w:left="425" w:leftChars="0" w:hanging="425" w:firstLineChars="0"/>
+        <w:ind w:left="625" w:leftChars="0" w:hanging="425" w:firstLineChars="0"/>
         <w:rPr>
           <w:rFonts w:hint="default" w:ascii="Times New Roman" w:hAnsi="Times New Roman" w:cs="Times New Roman"/>
           <w:sz w:val="24"/>
@@ -1403,7 +1426,7 @@
           <w:ilvl w:val="0"/>
           <w:numId w:val="1"/>
         </w:numPr>
-        <w:ind w:left="425" w:leftChars="0" w:hanging="425" w:firstLineChars="0"/>
+        <w:ind w:left="625" w:leftChars="0" w:hanging="425" w:firstLineChars="0"/>
         <w:rPr>
           <w:rFonts w:hint="default" w:ascii="Times New Roman" w:hAnsi="Times New Roman" w:cs="Times New Roman"/>
           <w:sz w:val="24"/>
@@ -1425,29 +1448,7 @@
           <w:ilvl w:val="0"/>
           <w:numId w:val="1"/>
         </w:numPr>
-        <w:ind w:left="425" w:leftChars="0" w:hanging="425" w:firstLineChars="0"/>
-        <w:rPr>
-          <w:rFonts w:hint="default" w:ascii="Times New Roman" w:hAnsi="Times New Roman" w:cs="Times New Roman"/>
-          <w:sz w:val="24"/>
-          <w:szCs w:val="24"/>
-        </w:rPr>
-      </w:pPr>
-      <w:r>
-        <w:rPr>
-          <w:rFonts w:hint="default" w:ascii="Times New Roman" w:hAnsi="Times New Roman" w:cs="Times New Roman"/>
-          <w:sz w:val="24"/>
-          <w:szCs w:val="24"/>
-        </w:rPr>
-        <w:t>chmod : untuk mengubah izin file</w:t>
-      </w:r>
-    </w:p>
-    <w:p>
-      <w:pPr>
-        <w:numPr>
-          <w:ilvl w:val="0"/>
-          <w:numId w:val="1"/>
-        </w:numPr>
-        <w:ind w:left="425" w:leftChars="0" w:hanging="425" w:firstLineChars="0"/>
+        <w:ind w:left="625" w:leftChars="0" w:hanging="425" w:firstLineChars="0"/>
         <w:rPr>
           <w:rFonts w:hint="default" w:ascii="Times New Roman" w:hAnsi="Times New Roman" w:cs="Times New Roman"/>
           <w:sz w:val="24"/>
@@ -1469,7 +1470,7 @@
           <w:ilvl w:val="0"/>
           <w:numId w:val="1"/>
         </w:numPr>
-        <w:ind w:left="425" w:leftChars="0" w:hanging="425" w:firstLineChars="0"/>
+        <w:ind w:left="625" w:leftChars="0" w:hanging="425" w:firstLineChars="0"/>
         <w:rPr>
           <w:rFonts w:hint="default" w:ascii="Times New Roman" w:hAnsi="Times New Roman" w:cs="Times New Roman"/>
           <w:sz w:val="24"/>
@@ -1491,7 +1492,7 @@
           <w:ilvl w:val="0"/>
           <w:numId w:val="1"/>
         </w:numPr>
-        <w:ind w:left="425" w:leftChars="0" w:hanging="425" w:firstLineChars="0"/>
+        <w:ind w:left="625" w:leftChars="0" w:hanging="425" w:firstLineChars="0"/>
         <w:rPr>
           <w:rFonts w:hint="default" w:ascii="Times New Roman" w:hAnsi="Times New Roman" w:cs="Times New Roman"/>
           <w:sz w:val="24"/>
@@ -1566,7 +1567,7 @@
           <w:ilvl w:val="0"/>
           <w:numId w:val="1"/>
         </w:numPr>
-        <w:ind w:left="425" w:leftChars="0" w:hanging="425" w:firstLineChars="0"/>
+        <w:ind w:left="625" w:leftChars="0" w:hanging="425" w:firstLineChars="0"/>
         <w:rPr>
           <w:rFonts w:hint="default" w:ascii="Times New Roman" w:hAnsi="Times New Roman" w:cs="Times New Roman"/>
           <w:sz w:val="24"/>
@@ -1589,7 +1590,7 @@
           <w:ilvl w:val="0"/>
           <w:numId w:val="1"/>
         </w:numPr>
-        <w:ind w:left="425" w:leftChars="0" w:hanging="425" w:firstLineChars="0"/>
+        <w:ind w:left="625" w:leftChars="0" w:hanging="425" w:firstLineChars="0"/>
         <w:rPr>
           <w:rFonts w:hint="default" w:ascii="Times New Roman" w:hAnsi="Times New Roman" w:cs="Times New Roman"/>
           <w:sz w:val="24"/>
@@ -1611,7 +1612,7 @@
           <w:ilvl w:val="0"/>
           <w:numId w:val="1"/>
         </w:numPr>
-        <w:ind w:left="425" w:leftChars="0" w:hanging="425" w:firstLineChars="0"/>
+        <w:ind w:left="625" w:leftChars="0" w:hanging="425" w:firstLineChars="0"/>
         <w:rPr>
           <w:rFonts w:hint="default" w:ascii="Times New Roman" w:hAnsi="Times New Roman" w:cs="Times New Roman"/>
           <w:sz w:val="24"/>
@@ -1634,7 +1635,7 @@
           <w:ilvl w:val="0"/>
           <w:numId w:val="1"/>
         </w:numPr>
-        <w:ind w:left="425" w:leftChars="0" w:hanging="425" w:firstLineChars="0"/>
+        <w:ind w:left="625" w:leftChars="0" w:hanging="425" w:firstLineChars="0"/>
         <w:rPr>
           <w:rFonts w:hint="default" w:ascii="Times New Roman" w:hAnsi="Times New Roman" w:cs="Times New Roman"/>
           <w:sz w:val="24"/>
@@ -1657,7 +1658,7 @@
           <w:ilvl w:val="0"/>
           <w:numId w:val="1"/>
         </w:numPr>
-        <w:ind w:left="425" w:leftChars="0" w:hanging="425" w:firstLineChars="0"/>
+        <w:ind w:left="625" w:leftChars="0" w:hanging="425" w:firstLineChars="0"/>
         <w:rPr>
           <w:rFonts w:hint="default" w:ascii="Times New Roman" w:hAnsi="Times New Roman" w:cs="Times New Roman"/>
           <w:sz w:val="24"/>
@@ -1680,7 +1681,7 @@
           <w:ilvl w:val="0"/>
           <w:numId w:val="1"/>
         </w:numPr>
-        <w:ind w:left="425" w:leftChars="0" w:hanging="425" w:firstLineChars="0"/>
+        <w:ind w:left="625" w:leftChars="0" w:hanging="425" w:firstLineChars="0"/>
         <w:rPr>
           <w:rFonts w:hint="default" w:ascii="Times New Roman" w:hAnsi="Times New Roman" w:cs="Times New Roman"/>
           <w:sz w:val="24"/>
@@ -1702,7 +1703,7 @@
           <w:ilvl w:val="0"/>
           <w:numId w:val="1"/>
         </w:numPr>
-        <w:ind w:left="425" w:leftChars="0" w:hanging="425" w:firstLineChars="0"/>
+        <w:ind w:left="625" w:leftChars="0" w:hanging="425" w:firstLineChars="0"/>
         <w:rPr>
           <w:rFonts w:hint="default" w:ascii="Times New Roman" w:hAnsi="Times New Roman" w:cs="Times New Roman"/>
           <w:sz w:val="24"/>
@@ -1725,20 +1726,20 @@
           <w:ilvl w:val="0"/>
           <w:numId w:val="1"/>
         </w:numPr>
-        <w:ind w:left="425" w:leftChars="0" w:hanging="425" w:firstLineChars="0"/>
-        <w:rPr>
-          <w:rFonts w:hint="default" w:ascii="Times New Roman" w:hAnsi="Times New Roman" w:cs="Times New Roman"/>
-          <w:sz w:val="24"/>
-          <w:szCs w:val="24"/>
-        </w:rPr>
-      </w:pPr>
-      <w:r>
-        <w:rPr>
-          <w:rFonts w:hint="default" w:ascii="Times New Roman" w:hAnsi="Times New Roman" w:cs="Times New Roman"/>
-          <w:sz w:val="24"/>
-          <w:szCs w:val="24"/>
-        </w:rPr>
-        <w:t xml:space="preserve">       sudo systemctl list-units --type=service --state=running</w:t>
+        <w:ind w:left="625" w:leftChars="0" w:hanging="425" w:firstLineChars="0"/>
+        <w:rPr>
+          <w:rFonts w:hint="default" w:ascii="Times New Roman" w:hAnsi="Times New Roman" w:cs="Times New Roman"/>
+          <w:sz w:val="24"/>
+          <w:szCs w:val="24"/>
+        </w:rPr>
+      </w:pPr>
+      <w:r>
+        <w:rPr>
+          <w:rFonts w:hint="default" w:ascii="Times New Roman" w:hAnsi="Times New Roman" w:cs="Times New Roman"/>
+          <w:sz w:val="24"/>
+          <w:szCs w:val="24"/>
+        </w:rPr>
+        <w:t xml:space="preserve"> sudo systemctl list-units --type=service --state=running</w:t>
       </w:r>
       <w:r>
         <w:rPr>
@@ -1752,14 +1753,750 @@
     </w:p>
     <w:p>
       <w:pPr>
-        <w:rPr>
-          <w:rFonts w:hint="default" w:ascii="Times New Roman" w:hAnsi="Times New Roman" w:cs="Times New Roman"/>
-          <w:sz w:val="24"/>
-          <w:szCs w:val="24"/>
-        </w:rPr>
-      </w:pPr>
+        <w:numPr>
+          <w:ilvl w:val="0"/>
+          <w:numId w:val="1"/>
+        </w:numPr>
+        <w:ind w:left="625" w:leftChars="0" w:hanging="425" w:firstLineChars="0"/>
+        <w:rPr>
+          <w:rFonts w:hint="default" w:ascii="Times New Roman" w:hAnsi="Times New Roman" w:cs="Times New Roman"/>
+          <w:sz w:val="24"/>
+          <w:szCs w:val="24"/>
+        </w:rPr>
+      </w:pPr>
+      <w:r>
+        <w:rPr>
+          <w:rFonts w:hint="default" w:ascii="Times New Roman" w:hAnsi="Times New Roman" w:cs="Times New Roman"/>
+          <w:sz w:val="24"/>
+          <w:szCs w:val="24"/>
+          <w:lang w:val="en-US"/>
+        </w:rPr>
+        <w:t>Snap list : menampilkan daftar packages snap</w:t>
+      </w:r>
+    </w:p>
+    <w:p>
+      <w:pPr>
+        <w:numPr>
+          <w:ilvl w:val="0"/>
+          <w:numId w:val="1"/>
+        </w:numPr>
+        <w:ind w:left="625" w:leftChars="0" w:hanging="425" w:firstLineChars="0"/>
+        <w:rPr>
+          <w:rFonts w:hint="default" w:ascii="Times New Roman" w:hAnsi="Times New Roman" w:cs="Times New Roman"/>
+          <w:sz w:val="24"/>
+          <w:szCs w:val="24"/>
+        </w:rPr>
+      </w:pPr>
+      <w:r>
+        <w:rPr>
+          <w:rFonts w:hint="default" w:ascii="Times New Roman" w:hAnsi="Times New Roman" w:cs="Times New Roman"/>
+          <w:sz w:val="24"/>
+          <w:szCs w:val="24"/>
+        </w:rPr>
+        <w:t>lshw -C network</w:t>
+      </w:r>
+      <w:r>
+        <w:rPr>
+          <w:rFonts w:hint="default" w:ascii="Times New Roman" w:hAnsi="Times New Roman" w:cs="Times New Roman"/>
+          <w:sz w:val="24"/>
+          <w:szCs w:val="24"/>
+          <w:lang w:val="en-US"/>
+        </w:rPr>
+        <w:t xml:space="preserve"> : menampilkan informasi tentang kartu jaringan (network card) yang terpasang pada sistem Linux.</w:t>
+      </w:r>
+    </w:p>
+    <w:p>
+      <w:pPr>
+        <w:numPr>
+          <w:ilvl w:val="0"/>
+          <w:numId w:val="1"/>
+        </w:numPr>
+        <w:ind w:left="625" w:leftChars="0" w:hanging="425" w:firstLineChars="0"/>
+        <w:rPr>
+          <w:rFonts w:hint="default" w:ascii="Times New Roman" w:hAnsi="Times New Roman" w:cs="Times New Roman"/>
+          <w:sz w:val="24"/>
+          <w:szCs w:val="24"/>
+        </w:rPr>
+      </w:pPr>
+      <w:r>
+        <w:rPr>
+          <w:rFonts w:hint="default" w:ascii="Times New Roman" w:hAnsi="Times New Roman" w:cs="Times New Roman"/>
+          <w:sz w:val="24"/>
+          <w:szCs w:val="24"/>
+        </w:rPr>
+        <w:t>telnet: Digunakan untuk terhubung ke remote server secara teks [man telnet]. Contoh: telnet server_ip 23 (menghubungkan ke server dengan IP server_ip pada port 23).</w:t>
+      </w:r>
+    </w:p>
+    <w:p>
+      <w:pPr>
+        <w:numPr>
+          <w:ilvl w:val="0"/>
+          <w:numId w:val="1"/>
+        </w:numPr>
+        <w:ind w:left="625" w:leftChars="0" w:hanging="425" w:firstLineChars="0"/>
+        <w:rPr>
+          <w:rFonts w:hint="default" w:ascii="Times New Roman" w:hAnsi="Times New Roman" w:cs="Times New Roman"/>
+          <w:sz w:val="24"/>
+          <w:szCs w:val="24"/>
+        </w:rPr>
+      </w:pPr>
+      <w:r>
+        <w:rPr>
+          <w:rFonts w:hint="default" w:ascii="Times New Roman" w:hAnsi="Times New Roman" w:cs="Times New Roman"/>
+          <w:sz w:val="24"/>
+          <w:szCs w:val="24"/>
+        </w:rPr>
+        <w:t>nslookup: Digunakan untuk mencari informasi DNS (Domain Name System) dari sebuah hostname atau IP address. Contoh: nslookup google.com (mencari record DNS dari google.com).</w:t>
+      </w:r>
+    </w:p>
+    <w:p>
+      <w:pPr>
+        <w:numPr>
+          <w:ilvl w:val="0"/>
+          <w:numId w:val="1"/>
+        </w:numPr>
+        <w:ind w:left="625" w:leftChars="0" w:hanging="425" w:firstLineChars="0"/>
+        <w:rPr>
+          <w:rFonts w:hint="default" w:ascii="Times New Roman" w:hAnsi="Times New Roman" w:cs="Times New Roman"/>
+          <w:sz w:val="24"/>
+          <w:szCs w:val="24"/>
+        </w:rPr>
+      </w:pPr>
+      <w:r>
+        <w:rPr>
+          <w:rFonts w:hint="default" w:ascii="Times New Roman" w:hAnsi="Times New Roman" w:cs="Times New Roman"/>
+          <w:sz w:val="24"/>
+          <w:szCs w:val="24"/>
+        </w:rPr>
+        <w:t>dig: Alat yang lebih modern untuk mencari informasi DNS dibandingkan nslookup. Contoh: dig google.com MX (mencari record MX untuk mail server google.com).</w:t>
+      </w:r>
+    </w:p>
+    <w:p>
+      <w:pPr>
+        <w:numPr>
+          <w:ilvl w:val="0"/>
+          <w:numId w:val="1"/>
+        </w:numPr>
+        <w:ind w:left="625" w:leftChars="0" w:hanging="425" w:firstLineChars="0"/>
+        <w:rPr>
+          <w:rFonts w:hint="default" w:ascii="Times New Roman" w:hAnsi="Times New Roman" w:cs="Times New Roman"/>
+          <w:sz w:val="24"/>
+          <w:szCs w:val="24"/>
+        </w:rPr>
+      </w:pPr>
+      <w:r>
+        <w:rPr>
+          <w:rFonts w:hint="default" w:ascii="Times New Roman" w:hAnsi="Times New Roman" w:cs="Times New Roman"/>
+          <w:sz w:val="24"/>
+          <w:szCs w:val="24"/>
+        </w:rPr>
+        <w:t>netstat: Menampilkan informasi koneksi jaringan yang sedang aktif. Contoh: netstat -a (menampilkan semua koneksi aktif).</w:t>
+      </w:r>
+    </w:p>
+    <w:p>
+      <w:pPr>
+        <w:numPr>
+          <w:ilvl w:val="0"/>
+          <w:numId w:val="1"/>
+        </w:numPr>
+        <w:ind w:left="625" w:leftChars="0" w:hanging="425" w:firstLineChars="0"/>
+        <w:rPr>
+          <w:rFonts w:hint="default" w:ascii="Times New Roman" w:hAnsi="Times New Roman" w:cs="Times New Roman"/>
+          <w:sz w:val="24"/>
+          <w:szCs w:val="24"/>
+        </w:rPr>
+      </w:pPr>
+      <w:r>
+        <w:rPr>
+          <w:rFonts w:hint="default" w:ascii="Times New Roman" w:hAnsi="Times New Roman" w:cs="Times New Roman"/>
+          <w:sz w:val="24"/>
+          <w:szCs w:val="24"/>
+        </w:rPr>
+        <w:t>traceroute: Melacak rute yang diambil paket data menuju host tujuan. Contoh: traceroute google.com (melacak rute ke google.com).</w:t>
+      </w:r>
+    </w:p>
+    <w:p>
+      <w:pPr>
+        <w:numPr>
+          <w:ilvl w:val="0"/>
+          <w:numId w:val="1"/>
+        </w:numPr>
+        <w:ind w:left="625" w:leftChars="0" w:hanging="425" w:firstLineChars="0"/>
+        <w:rPr>
+          <w:rFonts w:hint="default" w:ascii="Times New Roman" w:hAnsi="Times New Roman" w:cs="Times New Roman"/>
+          <w:sz w:val="24"/>
+          <w:szCs w:val="24"/>
+        </w:rPr>
+      </w:pPr>
+      <w:r>
+        <w:rPr>
+          <w:rFonts w:hint="default" w:ascii="Times New Roman" w:hAnsi="Times New Roman" w:cs="Times New Roman"/>
+          <w:sz w:val="24"/>
+          <w:szCs w:val="24"/>
+        </w:rPr>
+        <w:t>ssh: Digunakan untuk login aman ke remote server. Contoh: ssh user@server_ip (login ke server dengan IP server_ip sebagai user).</w:t>
+      </w:r>
+    </w:p>
+    <w:p>
+      <w:pPr>
+        <w:numPr>
+          <w:ilvl w:val="0"/>
+          <w:numId w:val="1"/>
+        </w:numPr>
+        <w:ind w:left="625" w:leftChars="0" w:hanging="425" w:firstLineChars="0"/>
+        <w:rPr>
+          <w:rFonts w:hint="default" w:ascii="Times New Roman" w:hAnsi="Times New Roman" w:cs="Times New Roman"/>
+          <w:sz w:val="24"/>
+          <w:szCs w:val="24"/>
+        </w:rPr>
+      </w:pPr>
+      <w:r>
+        <w:rPr>
+          <w:rFonts w:hint="default" w:ascii="Times New Roman" w:hAnsi="Times New Roman" w:cs="Times New Roman"/>
+          <w:sz w:val="24"/>
+          <w:szCs w:val="24"/>
+        </w:rPr>
+        <w:t>scp: Digunakan untuk menyalin file secara aman antara komputer lokal dan remote server melalui SSH. Contoh: scp file.txt user@server_ip:/destination/ (menyalin file.txt ke server_ip di direktori /destination/).</w:t>
+      </w:r>
+    </w:p>
+    <w:p>
+      <w:pPr>
+        <w:numPr>
+          <w:ilvl w:val="0"/>
+          <w:numId w:val="1"/>
+        </w:numPr>
+        <w:ind w:left="625" w:leftChars="0" w:hanging="425" w:firstLineChars="0"/>
+        <w:rPr>
+          <w:rFonts w:hint="default" w:ascii="Times New Roman" w:hAnsi="Times New Roman" w:cs="Times New Roman"/>
+          <w:sz w:val="24"/>
+          <w:szCs w:val="24"/>
+        </w:rPr>
+      </w:pPr>
+      <w:r>
+        <w:rPr>
+          <w:rFonts w:hint="default" w:ascii="Times New Roman" w:hAnsi="Times New Roman" w:cs="Times New Roman"/>
+          <w:sz w:val="24"/>
+          <w:szCs w:val="24"/>
+        </w:rPr>
+        <w:t>rsync: Digunakan untuk sinkronisasi file dan direktori secara efisien antara komputer lokal dan remote server. Contoh: rsync -avz folder/ remote_user@server_ip:/destination/ (mensinkronisasi folder ke server_ip di direktori /destination/ dengan opsi arsip (-a), kompresi (-v), dan mode SSH (-z)).</w:t>
+      </w:r>
+    </w:p>
+    <w:p>
+      <w:pPr>
+        <w:numPr>
+          <w:ilvl w:val="0"/>
+          <w:numId w:val="1"/>
+        </w:numPr>
+        <w:ind w:left="625" w:leftChars="0" w:hanging="425" w:firstLineChars="0"/>
+        <w:rPr>
+          <w:rFonts w:hint="default" w:ascii="Times New Roman" w:hAnsi="Times New Roman" w:cs="Times New Roman"/>
+          <w:sz w:val="24"/>
+          <w:szCs w:val="24"/>
+        </w:rPr>
+      </w:pPr>
+      <w:r>
+        <w:rPr>
+          <w:rFonts w:hint="default" w:ascii="Times New Roman" w:hAnsi="Times New Roman" w:cs="Times New Roman"/>
+          <w:sz w:val="24"/>
+          <w:szCs w:val="24"/>
+        </w:rPr>
+        <w:t>curl: Digunakan untuk transfer data dari URL. Contoh: curl https://google.com (mengambil konten website google.com).</w:t>
+      </w:r>
+    </w:p>
+    <w:p>
+      <w:pPr>
+        <w:numPr>
+          <w:ilvl w:val="0"/>
+          <w:numId w:val="1"/>
+        </w:numPr>
+        <w:ind w:left="625" w:leftChars="0" w:hanging="425" w:firstLineChars="0"/>
+        <w:rPr>
+          <w:rFonts w:hint="default" w:ascii="Times New Roman" w:hAnsi="Times New Roman" w:cs="Times New Roman"/>
+          <w:sz w:val="24"/>
+          <w:szCs w:val="24"/>
+        </w:rPr>
+      </w:pPr>
+      <w:r>
+        <w:rPr>
+          <w:rFonts w:hint="default" w:ascii="Times New Roman" w:hAnsi="Times New Roman" w:cs="Times New Roman"/>
+          <w:sz w:val="24"/>
+          <w:szCs w:val="24"/>
+        </w:rPr>
+        <w:t>wget: Digunakan untuk download file dari internet. Contoh: wget https://example.com/file.iso (download file.iso dari website example.com).</w:t>
+      </w:r>
+    </w:p>
+    <w:p>
+      <w:pPr>
+        <w:numPr>
+          <w:ilvl w:val="0"/>
+          <w:numId w:val="1"/>
+        </w:numPr>
+        <w:ind w:left="625" w:leftChars="0" w:hanging="425" w:firstLineChars="0"/>
+        <w:rPr>
+          <w:rFonts w:hint="default" w:ascii="Times New Roman" w:hAnsi="Times New Roman" w:cs="Times New Roman"/>
+          <w:sz w:val="24"/>
+          <w:szCs w:val="24"/>
+        </w:rPr>
+      </w:pPr>
+      <w:r>
+        <w:rPr>
+          <w:rFonts w:hint="default" w:ascii="Times New Roman" w:hAnsi="Times New Roman" w:cs="Times New Roman"/>
+          <w:sz w:val="24"/>
+          <w:szCs w:val="24"/>
+        </w:rPr>
+        <w:t>ftp: Digunakan untuk transfer file menggunakan File Transfer Protocol (biasanya secara manual).</w:t>
+      </w:r>
+    </w:p>
+    <w:p>
+      <w:pPr>
+        <w:numPr>
+          <w:ilvl w:val="0"/>
+          <w:numId w:val="1"/>
+        </w:numPr>
+        <w:ind w:left="625" w:leftChars="0" w:hanging="425" w:firstLineChars="0"/>
+        <w:rPr>
+          <w:rFonts w:hint="default" w:ascii="Times New Roman" w:hAnsi="Times New Roman" w:cs="Times New Roman"/>
+          <w:sz w:val="24"/>
+          <w:szCs w:val="24"/>
+        </w:rPr>
+      </w:pPr>
+      <w:r>
+        <w:rPr>
+          <w:rFonts w:hint="default" w:ascii="Times New Roman" w:hAnsi="Times New Roman" w:cs="Times New Roman"/>
+          <w:sz w:val="24"/>
+          <w:szCs w:val="24"/>
+        </w:rPr>
+        <w:t>sftp: Digunakan untuk transfer file secara aman menggunakan SSH File Transfer Protocol.</w:t>
+      </w:r>
+    </w:p>
+    <w:p>
+      <w:pPr>
+        <w:numPr>
+          <w:ilvl w:val="0"/>
+          <w:numId w:val="1"/>
+        </w:numPr>
+        <w:ind w:left="625" w:leftChars="0" w:hanging="425" w:firstLineChars="0"/>
+        <w:rPr>
+          <w:rFonts w:hint="default" w:ascii="Times New Roman" w:hAnsi="Times New Roman" w:cs="Times New Roman"/>
+          <w:sz w:val="24"/>
+          <w:szCs w:val="24"/>
+        </w:rPr>
+      </w:pPr>
+      <w:r>
+        <w:rPr>
+          <w:rFonts w:hint="default" w:ascii="Times New Roman" w:hAnsi="Times New Roman" w:cs="Times New Roman"/>
+          <w:sz w:val="24"/>
+          <w:szCs w:val="24"/>
+        </w:rPr>
+        <w:t>whoami: Menampilkan nama user yang sedang login. Contoh: whoami (output: nama_user).</w:t>
+      </w:r>
+    </w:p>
+    <w:p>
+      <w:pPr>
+        <w:numPr>
+          <w:ilvl w:val="0"/>
+          <w:numId w:val="1"/>
+        </w:numPr>
+        <w:ind w:left="625" w:leftChars="0" w:hanging="425" w:firstLineChars="0"/>
+        <w:rPr>
+          <w:rFonts w:hint="default" w:ascii="Times New Roman" w:hAnsi="Times New Roman" w:cs="Times New Roman"/>
+          <w:sz w:val="24"/>
+          <w:szCs w:val="24"/>
+        </w:rPr>
+      </w:pPr>
+      <w:r>
+        <w:rPr>
+          <w:rFonts w:hint="default" w:ascii="Times New Roman" w:hAnsi="Times New Roman" w:cs="Times New Roman"/>
+          <w:sz w:val="24"/>
+          <w:szCs w:val="24"/>
+        </w:rPr>
+        <w:t>id: Menampilkan informasi user dan group yang sedang login. Contoh: id (output: uid=1000(user_name) gid=1000(group_name)).</w:t>
+      </w:r>
+    </w:p>
+    <w:p>
+      <w:pPr>
+        <w:numPr>
+          <w:ilvl w:val="0"/>
+          <w:numId w:val="1"/>
+        </w:numPr>
+        <w:ind w:left="625" w:leftChars="0" w:hanging="425" w:firstLineChars="0"/>
+        <w:rPr>
+          <w:rFonts w:hint="default" w:ascii="Times New Roman" w:hAnsi="Times New Roman" w:cs="Times New Roman"/>
+          <w:sz w:val="24"/>
+          <w:szCs w:val="24"/>
+        </w:rPr>
+      </w:pPr>
+      <w:r>
+        <w:rPr>
+          <w:rFonts w:hint="default" w:ascii="Times New Roman" w:hAnsi="Times New Roman" w:cs="Times New Roman"/>
+          <w:sz w:val="24"/>
+          <w:szCs w:val="24"/>
+        </w:rPr>
+        <w:t>timedatectl: Menampilkan dan mengkonfigurasi tanggal dan waktu sistem.</w:t>
+      </w:r>
+    </w:p>
+    <w:p>
+      <w:pPr>
+        <w:numPr>
+          <w:ilvl w:val="0"/>
+          <w:numId w:val="1"/>
+        </w:numPr>
+        <w:ind w:left="625" w:leftChars="0" w:hanging="425" w:firstLineChars="0"/>
+        <w:rPr>
+          <w:rFonts w:hint="default" w:ascii="Times New Roman" w:hAnsi="Times New Roman" w:cs="Times New Roman"/>
+          <w:sz w:val="24"/>
+          <w:szCs w:val="24"/>
+        </w:rPr>
+      </w:pPr>
+      <w:r>
+        <w:rPr>
+          <w:rFonts w:hint="default" w:ascii="Times New Roman" w:hAnsi="Times New Roman" w:cs="Times New Roman"/>
+          <w:sz w:val="24"/>
+          <w:szCs w:val="24"/>
+        </w:rPr>
+        <w:t>free: Menampilkan informasi memori bebas dan terpakai. Contoh: free (output: informasi total memory, used, free, shared buffers, etc).</w:t>
+      </w:r>
+    </w:p>
+    <w:p>
+      <w:pPr>
+        <w:numPr>
+          <w:ilvl w:val="0"/>
+          <w:numId w:val="1"/>
+        </w:numPr>
+        <w:ind w:left="625" w:leftChars="0" w:hanging="425" w:firstLineChars="0"/>
+        <w:rPr>
+          <w:rFonts w:hint="default" w:ascii="Times New Roman" w:hAnsi="Times New Roman" w:cs="Times New Roman"/>
+          <w:sz w:val="24"/>
+          <w:szCs w:val="24"/>
+        </w:rPr>
+      </w:pPr>
+      <w:r>
+        <w:rPr>
+          <w:rFonts w:hint="default" w:ascii="Times New Roman" w:hAnsi="Times New Roman" w:cs="Times New Roman"/>
+          <w:sz w:val="24"/>
+          <w:szCs w:val="24"/>
+        </w:rPr>
+        <w:t>vmstat: Menampilkan statistik virtual memory. Contoh: vmstat 2 (menampilkan statistik tiap 2 detik).</w:t>
+      </w:r>
+    </w:p>
+    <w:p>
+      <w:pPr>
+        <w:numPr>
+          <w:ilvl w:val="0"/>
+          <w:numId w:val="1"/>
+        </w:numPr>
+        <w:ind w:left="625" w:leftChars="0" w:hanging="425" w:firstLineChars="0"/>
+        <w:rPr>
+          <w:rFonts w:hint="default" w:ascii="Times New Roman" w:hAnsi="Times New Roman" w:cs="Times New Roman"/>
+          <w:sz w:val="24"/>
+          <w:szCs w:val="24"/>
+        </w:rPr>
+      </w:pPr>
+      <w:r>
+        <w:rPr>
+          <w:rFonts w:hint="default" w:ascii="Times New Roman" w:hAnsi="Times New Roman" w:cs="Times New Roman"/>
+          <w:sz w:val="24"/>
+          <w:szCs w:val="24"/>
+        </w:rPr>
+        <w:t>iostat: Menampilkan statistik aktivitas disk I/O. Contoh: iostat 5 (menampilkan statistik tiap 5 detik).</w:t>
+      </w:r>
+    </w:p>
+    <w:p>
+      <w:pPr>
+        <w:numPr>
+          <w:ilvl w:val="0"/>
+          <w:numId w:val="1"/>
+        </w:numPr>
+        <w:ind w:left="625" w:leftChars="0" w:hanging="425" w:firstLineChars="0"/>
+        <w:rPr>
+          <w:rFonts w:hint="default" w:ascii="Times New Roman" w:hAnsi="Times New Roman" w:cs="Times New Roman"/>
+          <w:sz w:val="24"/>
+          <w:szCs w:val="24"/>
+        </w:rPr>
+      </w:pPr>
+      <w:r>
+        <w:rPr>
+          <w:rFonts w:hint="default" w:ascii="Times New Roman" w:hAnsi="Times New Roman" w:cs="Times New Roman"/>
+          <w:sz w:val="24"/>
+          <w:szCs w:val="24"/>
+        </w:rPr>
+        <w:t>uptime: Menampilkan informasi berapa lama sistem sudah berjalan. Contoh: uptime (output: uptime system, 1 user, load average).</w:t>
+      </w:r>
+    </w:p>
+    <w:p>
+      <w:pPr>
+        <w:numPr>
+          <w:ilvl w:val="0"/>
+          <w:numId w:val="1"/>
+        </w:numPr>
+        <w:ind w:left="625" w:leftChars="0" w:hanging="425" w:firstLineChars="0"/>
+        <w:rPr>
+          <w:rFonts w:hint="default" w:ascii="Times New Roman" w:hAnsi="Times New Roman" w:cs="Times New Roman"/>
+          <w:sz w:val="24"/>
+          <w:szCs w:val="24"/>
+        </w:rPr>
+      </w:pPr>
+      <w:r>
+        <w:rPr>
+          <w:rFonts w:hint="default" w:ascii="Times New Roman" w:hAnsi="Times New Roman" w:cs="Times New Roman"/>
+          <w:sz w:val="24"/>
+          <w:szCs w:val="24"/>
+        </w:rPr>
+        <w:t>journalctl: Menampilkan log systemd. Contoh: journalctl -r (menampilkan recent logs).</w:t>
+      </w:r>
+    </w:p>
+    <w:p>
+      <w:pPr>
+        <w:numPr>
+          <w:ilvl w:val="0"/>
+          <w:numId w:val="1"/>
+        </w:numPr>
+        <w:ind w:left="625" w:leftChars="0" w:hanging="425" w:firstLineChars="0"/>
+        <w:rPr>
+          <w:rFonts w:hint="default" w:ascii="Times New Roman" w:hAnsi="Times New Roman" w:cs="Times New Roman"/>
+          <w:sz w:val="24"/>
+          <w:szCs w:val="24"/>
+        </w:rPr>
+      </w:pPr>
+      <w:r>
+        <w:rPr>
+          <w:rFonts w:hint="default" w:ascii="Times New Roman" w:hAnsi="Times New Roman" w:cs="Times New Roman"/>
+          <w:sz w:val="24"/>
+          <w:szCs w:val="24"/>
+        </w:rPr>
+        <w:t>dmesg: Menampilkan pesan kernel boot dan pesan hardware.</w:t>
+      </w:r>
+    </w:p>
+    <w:p>
+      <w:pPr>
+        <w:numPr>
+          <w:ilvl w:val="0"/>
+          <w:numId w:val="1"/>
+        </w:numPr>
+        <w:ind w:left="625" w:leftChars="0" w:hanging="425" w:firstLineChars="0"/>
+        <w:rPr>
+          <w:rFonts w:hint="default" w:ascii="Times New Roman" w:hAnsi="Times New Roman" w:cs="Times New Roman"/>
+          <w:sz w:val="24"/>
+          <w:szCs w:val="24"/>
+        </w:rPr>
+      </w:pPr>
+      <w:r>
+        <w:rPr>
+          <w:rFonts w:hint="default" w:ascii="Times New Roman" w:hAnsi="Times New Roman" w:cs="Times New Roman"/>
+          <w:sz w:val="24"/>
+          <w:szCs w:val="24"/>
+        </w:rPr>
+        <w:t>ps: Menampilkan informasi proses yang sedang berjalan. Contoh: ps aux (menampilkan semua proses dengan detail).</w:t>
+      </w:r>
+    </w:p>
+    <w:p>
+      <w:pPr>
+        <w:numPr>
+          <w:ilvl w:val="0"/>
+          <w:numId w:val="1"/>
+        </w:numPr>
+        <w:ind w:left="625" w:leftChars="0" w:hanging="425" w:firstLineChars="0"/>
+        <w:rPr>
+          <w:rFonts w:hint="default" w:ascii="Times New Roman" w:hAnsi="Times New Roman" w:cs="Times New Roman"/>
+          <w:sz w:val="24"/>
+          <w:szCs w:val="24"/>
+        </w:rPr>
+      </w:pPr>
+      <w:r>
+        <w:rPr>
+          <w:rFonts w:hint="default" w:ascii="Times New Roman" w:hAnsi="Times New Roman" w:cs="Times New Roman"/>
+          <w:sz w:val="24"/>
+          <w:szCs w:val="24"/>
+        </w:rPr>
+        <w:t>du: Menampilkan estimasi penggunaan disk space untuk file dan direktori. Contoh: du -h /home/user (menampilkan penggunaan disk space di direktori /home/user dalam format human-readable).</w:t>
+      </w:r>
+    </w:p>
+    <w:p>
+      <w:pPr>
+        <w:numPr>
+          <w:ilvl w:val="0"/>
+          <w:numId w:val="1"/>
+        </w:numPr>
+        <w:ind w:left="625" w:leftChars="0" w:hanging="425" w:firstLineChars="0"/>
+        <w:rPr>
+          <w:rFonts w:hint="default" w:ascii="Times New Roman" w:hAnsi="Times New Roman" w:cs="Times New Roman"/>
+          <w:sz w:val="24"/>
+          <w:szCs w:val="24"/>
+        </w:rPr>
+      </w:pPr>
+      <w:r>
+        <w:rPr>
+          <w:rFonts w:hint="default" w:ascii="Times New Roman" w:hAnsi="Times New Roman" w:cs="Times New Roman"/>
+          <w:sz w:val="24"/>
+          <w:szCs w:val="24"/>
+        </w:rPr>
+        <w:t>df: Menampilkan informasi disk usage pada filesystem yang terpasang. Contoh: df -h (menampilkan informasi disk usage dalam format human-readable).</w:t>
+      </w:r>
+    </w:p>
+    <w:p>
+      <w:pPr>
+        <w:numPr>
+          <w:ilvl w:val="0"/>
+          <w:numId w:val="1"/>
+        </w:numPr>
+        <w:ind w:left="625" w:leftChars="0" w:hanging="425" w:firstLineChars="0"/>
+        <w:rPr>
+          <w:rFonts w:hint="default" w:ascii="Times New Roman" w:hAnsi="Times New Roman" w:cs="Times New Roman"/>
+          <w:sz w:val="24"/>
+          <w:szCs w:val="24"/>
+        </w:rPr>
+      </w:pPr>
+      <w:r>
+        <w:rPr>
+          <w:rFonts w:hint="default" w:ascii="Times New Roman" w:hAnsi="Times New Roman" w:cs="Times New Roman"/>
+          <w:sz w:val="24"/>
+          <w:szCs w:val="24"/>
+        </w:rPr>
+        <w:t>lshw: Menampilkan informasi detail hardware terpasang.</w:t>
+      </w:r>
+    </w:p>
+    <w:p>
+      <w:pPr>
+        <w:numPr>
+          <w:ilvl w:val="0"/>
+          <w:numId w:val="1"/>
+        </w:numPr>
+        <w:ind w:left="625" w:leftChars="0" w:hanging="425" w:firstLineChars="0"/>
+        <w:rPr>
+          <w:rFonts w:hint="default" w:ascii="Times New Roman" w:hAnsi="Times New Roman" w:cs="Times New Roman"/>
+          <w:sz w:val="24"/>
+          <w:szCs w:val="24"/>
+        </w:rPr>
+      </w:pPr>
+      <w:r>
+        <w:rPr>
+          <w:rFonts w:hint="default" w:ascii="Times New Roman" w:hAnsi="Times New Roman" w:cs="Times New Roman"/>
+          <w:sz w:val="24"/>
+          <w:szCs w:val="24"/>
+        </w:rPr>
+        <w:t>lspci: Menampilkan informasi device PCI yang terpasang.</w:t>
+      </w:r>
+    </w:p>
+    <w:p>
+      <w:pPr>
+        <w:numPr>
+          <w:ilvl w:val="0"/>
+          <w:numId w:val="1"/>
+        </w:numPr>
+        <w:ind w:left="625" w:leftChars="0" w:hanging="425" w:firstLineChars="0"/>
+        <w:rPr>
+          <w:rFonts w:hint="default" w:ascii="Times New Roman" w:hAnsi="Times New Roman" w:cs="Times New Roman"/>
+          <w:sz w:val="24"/>
+          <w:szCs w:val="24"/>
+        </w:rPr>
+      </w:pPr>
+      <w:r>
+        <w:rPr>
+          <w:rFonts w:hint="default" w:ascii="Times New Roman" w:hAnsi="Times New Roman" w:cs="Times New Roman"/>
+          <w:sz w:val="24"/>
+          <w:szCs w:val="24"/>
+        </w:rPr>
+        <w:t xml:space="preserve">lsusb: Menampilkan </w:t>
+      </w:r>
       <w:bookmarkStart w:id="0" w:name="_GoBack"/>
       <w:bookmarkEnd w:id="0"/>
+      <w:r>
+        <w:rPr>
+          <w:rFonts w:hint="default" w:ascii="Times New Roman" w:hAnsi="Times New Roman" w:cs="Times New Roman"/>
+          <w:sz w:val="24"/>
+          <w:szCs w:val="24"/>
+        </w:rPr>
+        <w:t>informasi device USB yang terpasang.</w:t>
+      </w:r>
+    </w:p>
+    <w:p>
+      <w:pPr>
+        <w:numPr>
+          <w:ilvl w:val="0"/>
+          <w:numId w:val="1"/>
+        </w:numPr>
+        <w:ind w:left="625" w:leftChars="0" w:hanging="425" w:firstLineChars="0"/>
+        <w:rPr>
+          <w:rFonts w:hint="default" w:ascii="Times New Roman" w:hAnsi="Times New Roman" w:cs="Times New Roman"/>
+          <w:sz w:val="24"/>
+          <w:szCs w:val="24"/>
+        </w:rPr>
+      </w:pPr>
+      <w:r>
+        <w:rPr>
+          <w:rFonts w:hint="default" w:ascii="Times New Roman" w:hAnsi="Times New Roman" w:cs="Times New Roman"/>
+          <w:sz w:val="24"/>
+          <w:szCs w:val="24"/>
+        </w:rPr>
+        <w:t>hwinfo: Menampilkan informasi hardware terpasang secara lebih detail dibanding lshw.</w:t>
+      </w:r>
+    </w:p>
+    <w:p>
+      <w:pPr>
+        <w:numPr>
+          <w:ilvl w:val="0"/>
+          <w:numId w:val="1"/>
+        </w:numPr>
+        <w:ind w:left="625" w:leftChars="0" w:hanging="425" w:firstLineChars="0"/>
+        <w:rPr>
+          <w:rFonts w:hint="default" w:ascii="Times New Roman" w:hAnsi="Times New Roman" w:cs="Times New Roman"/>
+          <w:sz w:val="24"/>
+          <w:szCs w:val="24"/>
+        </w:rPr>
+      </w:pPr>
+      <w:r>
+        <w:rPr>
+          <w:rFonts w:hint="default" w:ascii="Times New Roman" w:hAnsi="Times New Roman" w:cs="Times New Roman"/>
+          <w:sz w:val="24"/>
+          <w:szCs w:val="24"/>
+        </w:rPr>
+        <w:t>mount: Memasang filesystem eksternal ke dalam sistem. Contoh: mount /dev/sda1 /mnt/data (memasang partisi /dev/sda1 ke direktori /mnt/data).</w:t>
+      </w:r>
+    </w:p>
+    <w:p>
+      <w:pPr>
+        <w:numPr>
+          <w:ilvl w:val="0"/>
+          <w:numId w:val="1"/>
+        </w:numPr>
+        <w:ind w:left="625" w:leftChars="0" w:hanging="425" w:firstLineChars="0"/>
+        <w:rPr>
+          <w:rFonts w:hint="default" w:ascii="Times New Roman" w:hAnsi="Times New Roman" w:cs="Times New Roman"/>
+          <w:sz w:val="24"/>
+          <w:szCs w:val="24"/>
+        </w:rPr>
+      </w:pPr>
+      <w:r>
+        <w:rPr>
+          <w:rFonts w:hint="default" w:ascii="Times New Roman" w:hAnsi="Times New Roman" w:cs="Times New Roman"/>
+          <w:sz w:val="24"/>
+          <w:szCs w:val="24"/>
+        </w:rPr>
+        <w:t>unmount: Melepas pemasangan filesystem eksternal. Contoh: `um</w:t>
+      </w:r>
+    </w:p>
+    <w:p>
+      <w:pPr>
+        <w:numPr>
+          <w:ilvl w:val="0"/>
+          <w:numId w:val="1"/>
+        </w:numPr>
+        <w:ind w:left="625" w:leftChars="0" w:hanging="425" w:firstLineChars="0"/>
+        <w:rPr>
+          <w:rFonts w:hint="default" w:ascii="Times New Roman" w:hAnsi="Times New Roman" w:cs="Times New Roman"/>
+          <w:sz w:val="24"/>
+          <w:szCs w:val="24"/>
+        </w:rPr>
+      </w:pPr>
+    </w:p>
+    <w:p>
+      <w:pPr>
+        <w:rPr>
+          <w:rFonts w:hint="default" w:ascii="Times New Roman" w:hAnsi="Times New Roman" w:cs="Times New Roman"/>
+          <w:sz w:val="24"/>
+          <w:szCs w:val="24"/>
+        </w:rPr>
+      </w:pPr>
     </w:p>
     <w:sectPr>
       <w:pgSz w:w="11906" w:h="16838"/>
@@ -1786,12 +2523,12 @@
         <w:tabs>
           <w:tab w:val="left" w:pos="425"/>
         </w:tabs>
-        <w:ind w:left="425" w:leftChars="0" w:hanging="425" w:firstLineChars="0"/>
+        <w:ind w:left="625" w:leftChars="0" w:hanging="425" w:firstLineChars="0"/>
       </w:pPr>
       <w:rPr>
         <w:rFonts w:hint="default"/>
-        <w:sz w:val="24"/>
-        <w:szCs w:val="24"/>
+        <w:sz w:val="22"/>
+        <w:szCs w:val="22"/>
       </w:rPr>
     </w:lvl>
   </w:abstractNum>

</xml_diff>

<commit_message>
modified file Command Linux
</commit_message>
<xml_diff>
--- a/Linux/COMMAND TERMINAL LINUX.docx
+++ b/Linux/COMMAND TERMINAL LINUX.docx
@@ -1560,853 +1560,846 @@
         </w:rPr>
         <w:t>(urutan partisi kedua atau external).</w:t>
       </w:r>
-    </w:p>
-    <w:p>
-      <w:pPr>
-        <w:numPr>
-          <w:ilvl w:val="0"/>
-          <w:numId w:val="1"/>
-        </w:numPr>
-        <w:ind w:left="625" w:leftChars="0" w:hanging="425" w:firstLineChars="0"/>
-        <w:rPr>
-          <w:rFonts w:hint="default" w:ascii="Times New Roman" w:hAnsi="Times New Roman" w:cs="Times New Roman"/>
-          <w:sz w:val="24"/>
-          <w:szCs w:val="24"/>
-        </w:rPr>
-      </w:pPr>
-      <w:r>
-        <w:rPr>
-          <w:rFonts w:hint="default" w:ascii="Times New Roman" w:hAnsi="Times New Roman" w:cs="Times New Roman"/>
-          <w:sz w:val="24"/>
-          <w:szCs w:val="24"/>
-          <w:lang w:val="en-US"/>
-        </w:rPr>
-        <w:t>sudo chown -R (nama user) . (tanda titik) : untuk mengubah pemilik dan grup dari suatu file atau direktori beserta semua isinya secara rekursif</w:t>
-      </w:r>
-    </w:p>
-    <w:p>
-      <w:pPr>
-        <w:numPr>
-          <w:ilvl w:val="0"/>
-          <w:numId w:val="1"/>
-        </w:numPr>
-        <w:ind w:left="625" w:leftChars="0" w:hanging="425" w:firstLineChars="0"/>
-        <w:rPr>
-          <w:rFonts w:hint="default" w:ascii="Times New Roman" w:hAnsi="Times New Roman" w:cs="Times New Roman"/>
-          <w:sz w:val="24"/>
-          <w:szCs w:val="24"/>
-        </w:rPr>
-      </w:pPr>
-      <w:r>
-        <w:rPr>
-          <w:rFonts w:hint="default" w:ascii="Times New Roman" w:hAnsi="Times New Roman" w:cs="Times New Roman"/>
-          <w:sz w:val="24"/>
-          <w:szCs w:val="24"/>
-        </w:rPr>
-        <w:t>sudo apt install ttf-mscorefonts-installer : Paket ini berisi font Microsoft Core, yang merupakan font standar yang digunakan pada sistem operasi Windows.</w:t>
-      </w:r>
-    </w:p>
-    <w:p>
-      <w:pPr>
-        <w:numPr>
-          <w:ilvl w:val="0"/>
-          <w:numId w:val="1"/>
-        </w:numPr>
-        <w:ind w:left="625" w:leftChars="0" w:hanging="425" w:firstLineChars="0"/>
-        <w:rPr>
-          <w:rFonts w:hint="default" w:ascii="Times New Roman" w:hAnsi="Times New Roman" w:cs="Times New Roman"/>
-          <w:sz w:val="24"/>
-          <w:szCs w:val="24"/>
-        </w:rPr>
-      </w:pPr>
-      <w:r>
-        <w:rPr>
-          <w:rFonts w:hint="default" w:ascii="Times New Roman" w:hAnsi="Times New Roman" w:cs="Times New Roman"/>
-          <w:sz w:val="24"/>
-          <w:szCs w:val="24"/>
-          <w:lang w:val="en-US"/>
-        </w:rPr>
-        <w:t>top : alat yang digunakan untuk memantau proses yang sedang berjalan di sistem Linux</w:t>
-      </w:r>
-    </w:p>
-    <w:p>
-      <w:pPr>
-        <w:numPr>
-          <w:ilvl w:val="0"/>
-          <w:numId w:val="1"/>
-        </w:numPr>
-        <w:ind w:left="625" w:leftChars="0" w:hanging="425" w:firstLineChars="0"/>
-        <w:rPr>
-          <w:rFonts w:hint="default" w:ascii="Times New Roman" w:hAnsi="Times New Roman" w:cs="Times New Roman"/>
-          <w:sz w:val="24"/>
-          <w:szCs w:val="24"/>
-        </w:rPr>
-      </w:pPr>
-      <w:r>
-        <w:rPr>
-          <w:rFonts w:hint="default" w:ascii="Times New Roman" w:hAnsi="Times New Roman" w:cs="Times New Roman"/>
-          <w:sz w:val="24"/>
-          <w:szCs w:val="24"/>
-          <w:lang w:val="en-US"/>
-        </w:rPr>
-        <w:t>free -m : menampilkan informasi memory dalam bentuk megabyte (MB)</w:t>
-      </w:r>
-    </w:p>
-    <w:p>
-      <w:pPr>
-        <w:numPr>
-          <w:ilvl w:val="0"/>
-          <w:numId w:val="1"/>
-        </w:numPr>
-        <w:ind w:left="625" w:leftChars="0" w:hanging="425" w:firstLineChars="0"/>
-        <w:rPr>
-          <w:rFonts w:hint="default" w:ascii="Times New Roman" w:hAnsi="Times New Roman" w:cs="Times New Roman"/>
-          <w:sz w:val="24"/>
-          <w:szCs w:val="24"/>
-        </w:rPr>
-      </w:pPr>
-      <w:r>
-        <w:rPr>
-          <w:rFonts w:hint="default" w:ascii="Times New Roman" w:hAnsi="Times New Roman" w:cs="Times New Roman"/>
-          <w:sz w:val="24"/>
-          <w:szCs w:val="24"/>
-          <w:lang w:val="en-US"/>
-        </w:rPr>
-        <w:t>feee -h : menampilkan informasi memory dalam bentuk (MB), (GB)</w:t>
-      </w:r>
-    </w:p>
-    <w:p>
-      <w:pPr>
-        <w:numPr>
-          <w:ilvl w:val="0"/>
-          <w:numId w:val="1"/>
-        </w:numPr>
-        <w:ind w:left="625" w:leftChars="0" w:hanging="425" w:firstLineChars="0"/>
-        <w:rPr>
-          <w:rFonts w:hint="default" w:ascii="Times New Roman" w:hAnsi="Times New Roman" w:cs="Times New Roman"/>
-          <w:sz w:val="24"/>
-          <w:szCs w:val="24"/>
-        </w:rPr>
-      </w:pPr>
-      <w:r>
-        <w:rPr>
-          <w:rFonts w:hint="default" w:ascii="Times New Roman" w:hAnsi="Times New Roman" w:cs="Times New Roman"/>
-          <w:sz w:val="24"/>
-          <w:szCs w:val="24"/>
-        </w:rPr>
-        <w:t>select user, host form mysql.user; : untuk memilih user dari mysql</w:t>
-      </w:r>
-    </w:p>
-    <w:p>
-      <w:pPr>
-        <w:numPr>
-          <w:ilvl w:val="0"/>
-          <w:numId w:val="1"/>
-        </w:numPr>
-        <w:ind w:left="625" w:leftChars="0" w:hanging="425" w:firstLineChars="0"/>
-        <w:rPr>
-          <w:rFonts w:hint="default" w:ascii="Times New Roman" w:hAnsi="Times New Roman" w:cs="Times New Roman"/>
-          <w:sz w:val="24"/>
-          <w:szCs w:val="24"/>
-        </w:rPr>
-      </w:pPr>
-      <w:r>
-        <w:rPr>
-          <w:rFonts w:hint="default" w:ascii="Times New Roman" w:hAnsi="Times New Roman" w:cs="Times New Roman"/>
-          <w:sz w:val="24"/>
-          <w:szCs w:val="24"/>
-          <w:lang w:val="en-US"/>
-        </w:rPr>
-        <w:t>show databases : untuk menampilkan database dari mysql</w:t>
-      </w:r>
-    </w:p>
-    <w:p>
-      <w:pPr>
-        <w:numPr>
-          <w:ilvl w:val="0"/>
-          <w:numId w:val="1"/>
-        </w:numPr>
-        <w:ind w:left="625" w:leftChars="0" w:hanging="425" w:firstLineChars="0"/>
-        <w:rPr>
-          <w:rFonts w:hint="default" w:ascii="Times New Roman" w:hAnsi="Times New Roman" w:cs="Times New Roman"/>
-          <w:sz w:val="24"/>
-          <w:szCs w:val="24"/>
-        </w:rPr>
-      </w:pPr>
-      <w:r>
-        <w:rPr>
-          <w:rFonts w:hint="default" w:ascii="Times New Roman" w:hAnsi="Times New Roman" w:cs="Times New Roman"/>
-          <w:sz w:val="24"/>
-          <w:szCs w:val="24"/>
-        </w:rPr>
-        <w:t xml:space="preserve"> sudo systemctl list-units --type=service --state=running</w:t>
-      </w:r>
-      <w:r>
-        <w:rPr>
-          <w:rFonts w:hint="default" w:ascii="Times New Roman" w:hAnsi="Times New Roman" w:cs="Times New Roman"/>
-          <w:sz w:val="24"/>
-          <w:szCs w:val="24"/>
-          <w:lang w:val="en-US"/>
-        </w:rPr>
-        <w:t xml:space="preserve"> : untuk menampilkan daftar semua layanan yang sedang berjalan di sistem Anda</w:t>
-      </w:r>
-    </w:p>
-    <w:p>
-      <w:pPr>
-        <w:numPr>
-          <w:ilvl w:val="0"/>
-          <w:numId w:val="1"/>
-        </w:numPr>
-        <w:ind w:left="625" w:leftChars="0" w:hanging="425" w:firstLineChars="0"/>
-        <w:rPr>
-          <w:rFonts w:hint="default" w:ascii="Times New Roman" w:hAnsi="Times New Roman" w:cs="Times New Roman"/>
-          <w:sz w:val="24"/>
-          <w:szCs w:val="24"/>
-        </w:rPr>
-      </w:pPr>
-      <w:r>
-        <w:rPr>
-          <w:rFonts w:hint="default" w:ascii="Times New Roman" w:hAnsi="Times New Roman" w:cs="Times New Roman"/>
-          <w:sz w:val="24"/>
-          <w:szCs w:val="24"/>
-          <w:lang w:val="en-US"/>
-        </w:rPr>
-        <w:t>Snap list : menampilkan daftar packages snap</w:t>
-      </w:r>
-    </w:p>
-    <w:p>
-      <w:pPr>
-        <w:numPr>
-          <w:ilvl w:val="0"/>
-          <w:numId w:val="1"/>
-        </w:numPr>
-        <w:ind w:left="625" w:leftChars="0" w:hanging="425" w:firstLineChars="0"/>
-        <w:rPr>
-          <w:rFonts w:hint="default" w:ascii="Times New Roman" w:hAnsi="Times New Roman" w:cs="Times New Roman"/>
-          <w:sz w:val="24"/>
-          <w:szCs w:val="24"/>
-        </w:rPr>
-      </w:pPr>
-      <w:r>
-        <w:rPr>
-          <w:rFonts w:hint="default" w:ascii="Times New Roman" w:hAnsi="Times New Roman" w:cs="Times New Roman"/>
-          <w:sz w:val="24"/>
-          <w:szCs w:val="24"/>
-        </w:rPr>
-        <w:t>lshw -C network</w:t>
-      </w:r>
-      <w:r>
-        <w:rPr>
-          <w:rFonts w:hint="default" w:ascii="Times New Roman" w:hAnsi="Times New Roman" w:cs="Times New Roman"/>
-          <w:sz w:val="24"/>
-          <w:szCs w:val="24"/>
-          <w:lang w:val="en-US"/>
-        </w:rPr>
-        <w:t xml:space="preserve"> : menampilkan informasi tentang kartu jaringan (network card) yang terpasang pada sistem Linux.</w:t>
-      </w:r>
-    </w:p>
-    <w:p>
-      <w:pPr>
-        <w:numPr>
-          <w:ilvl w:val="0"/>
-          <w:numId w:val="1"/>
-        </w:numPr>
-        <w:ind w:left="625" w:leftChars="0" w:hanging="425" w:firstLineChars="0"/>
-        <w:rPr>
-          <w:rFonts w:hint="default" w:ascii="Times New Roman" w:hAnsi="Times New Roman" w:cs="Times New Roman"/>
-          <w:sz w:val="24"/>
-          <w:szCs w:val="24"/>
-        </w:rPr>
-      </w:pPr>
-      <w:r>
-        <w:rPr>
-          <w:rFonts w:hint="default" w:ascii="Times New Roman" w:hAnsi="Times New Roman" w:cs="Times New Roman"/>
-          <w:sz w:val="24"/>
-          <w:szCs w:val="24"/>
-        </w:rPr>
-        <w:t>telnet: Digunakan untuk terhubung ke remote server secara teks [man telnet]. Contoh: telnet server_ip 23 (menghubungkan ke server dengan IP server_ip pada port 23).</w:t>
-      </w:r>
-    </w:p>
-    <w:p>
-      <w:pPr>
-        <w:numPr>
-          <w:ilvl w:val="0"/>
-          <w:numId w:val="1"/>
-        </w:numPr>
-        <w:ind w:left="625" w:leftChars="0" w:hanging="425" w:firstLineChars="0"/>
-        <w:rPr>
-          <w:rFonts w:hint="default" w:ascii="Times New Roman" w:hAnsi="Times New Roman" w:cs="Times New Roman"/>
-          <w:sz w:val="24"/>
-          <w:szCs w:val="24"/>
-        </w:rPr>
-      </w:pPr>
-      <w:r>
-        <w:rPr>
-          <w:rFonts w:hint="default" w:ascii="Times New Roman" w:hAnsi="Times New Roman" w:cs="Times New Roman"/>
-          <w:sz w:val="24"/>
-          <w:szCs w:val="24"/>
-        </w:rPr>
-        <w:t>nslookup: Digunakan untuk mencari informasi DNS (Domain Name System) dari sebuah hostname atau IP address. Contoh: nslookup google.com (mencari record DNS dari google.com).</w:t>
-      </w:r>
-    </w:p>
-    <w:p>
-      <w:pPr>
-        <w:numPr>
-          <w:ilvl w:val="0"/>
-          <w:numId w:val="1"/>
-        </w:numPr>
-        <w:ind w:left="625" w:leftChars="0" w:hanging="425" w:firstLineChars="0"/>
-        <w:rPr>
-          <w:rFonts w:hint="default" w:ascii="Times New Roman" w:hAnsi="Times New Roman" w:cs="Times New Roman"/>
-          <w:sz w:val="24"/>
-          <w:szCs w:val="24"/>
-        </w:rPr>
-      </w:pPr>
-      <w:r>
-        <w:rPr>
-          <w:rFonts w:hint="default" w:ascii="Times New Roman" w:hAnsi="Times New Roman" w:cs="Times New Roman"/>
-          <w:sz w:val="24"/>
-          <w:szCs w:val="24"/>
-        </w:rPr>
-        <w:t>dig: Alat yang lebih modern untuk mencari informasi DNS dibandingkan nslookup. Contoh: dig google.com MX (mencari record MX untuk mail server google.com).</w:t>
-      </w:r>
-    </w:p>
-    <w:p>
-      <w:pPr>
-        <w:numPr>
-          <w:ilvl w:val="0"/>
-          <w:numId w:val="1"/>
-        </w:numPr>
-        <w:ind w:left="625" w:leftChars="0" w:hanging="425" w:firstLineChars="0"/>
-        <w:rPr>
-          <w:rFonts w:hint="default" w:ascii="Times New Roman" w:hAnsi="Times New Roman" w:cs="Times New Roman"/>
-          <w:sz w:val="24"/>
-          <w:szCs w:val="24"/>
-        </w:rPr>
-      </w:pPr>
-      <w:r>
-        <w:rPr>
-          <w:rFonts w:hint="default" w:ascii="Times New Roman" w:hAnsi="Times New Roman" w:cs="Times New Roman"/>
-          <w:sz w:val="24"/>
-          <w:szCs w:val="24"/>
-        </w:rPr>
-        <w:t>netstat: Menampilkan informasi koneksi jaringan yang sedang aktif. Contoh: netstat -a (menampilkan semua koneksi aktif).</w:t>
-      </w:r>
-    </w:p>
-    <w:p>
-      <w:pPr>
-        <w:numPr>
-          <w:ilvl w:val="0"/>
-          <w:numId w:val="1"/>
-        </w:numPr>
-        <w:ind w:left="625" w:leftChars="0" w:hanging="425" w:firstLineChars="0"/>
-        <w:rPr>
-          <w:rFonts w:hint="default" w:ascii="Times New Roman" w:hAnsi="Times New Roman" w:cs="Times New Roman"/>
-          <w:sz w:val="24"/>
-          <w:szCs w:val="24"/>
-        </w:rPr>
-      </w:pPr>
-      <w:r>
-        <w:rPr>
-          <w:rFonts w:hint="default" w:ascii="Times New Roman" w:hAnsi="Times New Roman" w:cs="Times New Roman"/>
-          <w:sz w:val="24"/>
-          <w:szCs w:val="24"/>
-        </w:rPr>
-        <w:t>traceroute: Melacak rute yang diambil paket data menuju host tujuan. Contoh: traceroute google.com (melacak rute ke google.com).</w:t>
-      </w:r>
-    </w:p>
-    <w:p>
-      <w:pPr>
-        <w:numPr>
-          <w:ilvl w:val="0"/>
-          <w:numId w:val="1"/>
-        </w:numPr>
-        <w:ind w:left="625" w:leftChars="0" w:hanging="425" w:firstLineChars="0"/>
-        <w:rPr>
-          <w:rFonts w:hint="default" w:ascii="Times New Roman" w:hAnsi="Times New Roman" w:cs="Times New Roman"/>
-          <w:sz w:val="24"/>
-          <w:szCs w:val="24"/>
-        </w:rPr>
-      </w:pPr>
-      <w:r>
-        <w:rPr>
-          <w:rFonts w:hint="default" w:ascii="Times New Roman" w:hAnsi="Times New Roman" w:cs="Times New Roman"/>
-          <w:sz w:val="24"/>
-          <w:szCs w:val="24"/>
-        </w:rPr>
-        <w:t>ssh: Digunakan untuk login aman ke remote server. Contoh: ssh user@server_ip (login ke server dengan IP server_ip sebagai user).</w:t>
-      </w:r>
-    </w:p>
-    <w:p>
-      <w:pPr>
-        <w:numPr>
-          <w:ilvl w:val="0"/>
-          <w:numId w:val="1"/>
-        </w:numPr>
-        <w:ind w:left="625" w:leftChars="0" w:hanging="425" w:firstLineChars="0"/>
-        <w:rPr>
-          <w:rFonts w:hint="default" w:ascii="Times New Roman" w:hAnsi="Times New Roman" w:cs="Times New Roman"/>
-          <w:sz w:val="24"/>
-          <w:szCs w:val="24"/>
-        </w:rPr>
-      </w:pPr>
-      <w:r>
-        <w:rPr>
-          <w:rFonts w:hint="default" w:ascii="Times New Roman" w:hAnsi="Times New Roman" w:cs="Times New Roman"/>
-          <w:sz w:val="24"/>
-          <w:szCs w:val="24"/>
-        </w:rPr>
-        <w:t>scp: Digunakan untuk menyalin file secara aman antara komputer lokal dan remote server melalui SSH. Contoh: scp file.txt user@server_ip:/destination/ (menyalin file.txt ke server_ip di direktori /destination/).</w:t>
-      </w:r>
-    </w:p>
-    <w:p>
-      <w:pPr>
-        <w:numPr>
-          <w:ilvl w:val="0"/>
-          <w:numId w:val="1"/>
-        </w:numPr>
-        <w:ind w:left="625" w:leftChars="0" w:hanging="425" w:firstLineChars="0"/>
-        <w:rPr>
-          <w:rFonts w:hint="default" w:ascii="Times New Roman" w:hAnsi="Times New Roman" w:cs="Times New Roman"/>
-          <w:sz w:val="24"/>
-          <w:szCs w:val="24"/>
-        </w:rPr>
-      </w:pPr>
-      <w:r>
-        <w:rPr>
-          <w:rFonts w:hint="default" w:ascii="Times New Roman" w:hAnsi="Times New Roman" w:cs="Times New Roman"/>
-          <w:sz w:val="24"/>
-          <w:szCs w:val="24"/>
-        </w:rPr>
-        <w:t>rsync: Digunakan untuk sinkronisasi file dan direktori secara efisien antara komputer lokal dan remote server. Contoh: rsync -avz folder/ remote_user@server_ip:/destination/ (mensinkronisasi folder ke server_ip di direktori /destination/ dengan opsi arsip (-a), kompresi (-v), dan mode SSH (-z)).</w:t>
-      </w:r>
-    </w:p>
-    <w:p>
-      <w:pPr>
-        <w:numPr>
-          <w:ilvl w:val="0"/>
-          <w:numId w:val="1"/>
-        </w:numPr>
-        <w:ind w:left="625" w:leftChars="0" w:hanging="425" w:firstLineChars="0"/>
-        <w:rPr>
-          <w:rFonts w:hint="default" w:ascii="Times New Roman" w:hAnsi="Times New Roman" w:cs="Times New Roman"/>
-          <w:sz w:val="24"/>
-          <w:szCs w:val="24"/>
-        </w:rPr>
-      </w:pPr>
-      <w:r>
-        <w:rPr>
-          <w:rFonts w:hint="default" w:ascii="Times New Roman" w:hAnsi="Times New Roman" w:cs="Times New Roman"/>
-          <w:sz w:val="24"/>
-          <w:szCs w:val="24"/>
-        </w:rPr>
-        <w:t>curl: Digunakan untuk transfer data dari URL. Contoh: curl https://google.com (mengambil konten website google.com).</w:t>
-      </w:r>
-    </w:p>
-    <w:p>
-      <w:pPr>
-        <w:numPr>
-          <w:ilvl w:val="0"/>
-          <w:numId w:val="1"/>
-        </w:numPr>
-        <w:ind w:left="625" w:leftChars="0" w:hanging="425" w:firstLineChars="0"/>
-        <w:rPr>
-          <w:rFonts w:hint="default" w:ascii="Times New Roman" w:hAnsi="Times New Roman" w:cs="Times New Roman"/>
-          <w:sz w:val="24"/>
-          <w:szCs w:val="24"/>
-        </w:rPr>
-      </w:pPr>
-      <w:r>
-        <w:rPr>
-          <w:rFonts w:hint="default" w:ascii="Times New Roman" w:hAnsi="Times New Roman" w:cs="Times New Roman"/>
-          <w:sz w:val="24"/>
-          <w:szCs w:val="24"/>
-        </w:rPr>
-        <w:t>wget: Digunakan untuk download file dari internet. Contoh: wget https://example.com/file.iso (download file.iso dari website example.com).</w:t>
-      </w:r>
-    </w:p>
-    <w:p>
-      <w:pPr>
-        <w:numPr>
-          <w:ilvl w:val="0"/>
-          <w:numId w:val="1"/>
-        </w:numPr>
-        <w:ind w:left="625" w:leftChars="0" w:hanging="425" w:firstLineChars="0"/>
-        <w:rPr>
-          <w:rFonts w:hint="default" w:ascii="Times New Roman" w:hAnsi="Times New Roman" w:cs="Times New Roman"/>
-          <w:sz w:val="24"/>
-          <w:szCs w:val="24"/>
-        </w:rPr>
-      </w:pPr>
-      <w:r>
-        <w:rPr>
-          <w:rFonts w:hint="default" w:ascii="Times New Roman" w:hAnsi="Times New Roman" w:cs="Times New Roman"/>
-          <w:sz w:val="24"/>
-          <w:szCs w:val="24"/>
-        </w:rPr>
-        <w:t>ftp: Digunakan untuk transfer file menggunakan File Transfer Protocol (biasanya secara manual).</w:t>
-      </w:r>
-    </w:p>
-    <w:p>
-      <w:pPr>
-        <w:numPr>
-          <w:ilvl w:val="0"/>
-          <w:numId w:val="1"/>
-        </w:numPr>
-        <w:ind w:left="625" w:leftChars="0" w:hanging="425" w:firstLineChars="0"/>
-        <w:rPr>
-          <w:rFonts w:hint="default" w:ascii="Times New Roman" w:hAnsi="Times New Roman" w:cs="Times New Roman"/>
-          <w:sz w:val="24"/>
-          <w:szCs w:val="24"/>
-        </w:rPr>
-      </w:pPr>
-      <w:r>
-        <w:rPr>
-          <w:rFonts w:hint="default" w:ascii="Times New Roman" w:hAnsi="Times New Roman" w:cs="Times New Roman"/>
-          <w:sz w:val="24"/>
-          <w:szCs w:val="24"/>
-        </w:rPr>
-        <w:t>sftp: Digunakan untuk transfer file secara aman menggunakan SSH File Transfer Protocol.</w:t>
-      </w:r>
-    </w:p>
-    <w:p>
-      <w:pPr>
-        <w:numPr>
-          <w:ilvl w:val="0"/>
-          <w:numId w:val="1"/>
-        </w:numPr>
-        <w:ind w:left="625" w:leftChars="0" w:hanging="425" w:firstLineChars="0"/>
-        <w:rPr>
-          <w:rFonts w:hint="default" w:ascii="Times New Roman" w:hAnsi="Times New Roman" w:cs="Times New Roman"/>
-          <w:sz w:val="24"/>
-          <w:szCs w:val="24"/>
-        </w:rPr>
-      </w:pPr>
-      <w:r>
-        <w:rPr>
-          <w:rFonts w:hint="default" w:ascii="Times New Roman" w:hAnsi="Times New Roman" w:cs="Times New Roman"/>
-          <w:sz w:val="24"/>
-          <w:szCs w:val="24"/>
-        </w:rPr>
-        <w:t>whoami: Menampilkan nama user yang sedang login. Contoh: whoami (output: nama_user).</w:t>
-      </w:r>
-    </w:p>
-    <w:p>
-      <w:pPr>
-        <w:numPr>
-          <w:ilvl w:val="0"/>
-          <w:numId w:val="1"/>
-        </w:numPr>
-        <w:ind w:left="625" w:leftChars="0" w:hanging="425" w:firstLineChars="0"/>
-        <w:rPr>
-          <w:rFonts w:hint="default" w:ascii="Times New Roman" w:hAnsi="Times New Roman" w:cs="Times New Roman"/>
-          <w:sz w:val="24"/>
-          <w:szCs w:val="24"/>
-        </w:rPr>
-      </w:pPr>
-      <w:r>
-        <w:rPr>
-          <w:rFonts w:hint="default" w:ascii="Times New Roman" w:hAnsi="Times New Roman" w:cs="Times New Roman"/>
-          <w:sz w:val="24"/>
-          <w:szCs w:val="24"/>
-        </w:rPr>
-        <w:t>id: Menampilkan informasi user dan group yang sedang login. Contoh: id (output: uid=1000(user_name) gid=1000(group_name)).</w:t>
-      </w:r>
-    </w:p>
-    <w:p>
-      <w:pPr>
-        <w:numPr>
-          <w:ilvl w:val="0"/>
-          <w:numId w:val="1"/>
-        </w:numPr>
-        <w:ind w:left="625" w:leftChars="0" w:hanging="425" w:firstLineChars="0"/>
-        <w:rPr>
-          <w:rFonts w:hint="default" w:ascii="Times New Roman" w:hAnsi="Times New Roman" w:cs="Times New Roman"/>
-          <w:sz w:val="24"/>
-          <w:szCs w:val="24"/>
-        </w:rPr>
-      </w:pPr>
-      <w:r>
-        <w:rPr>
-          <w:rFonts w:hint="default" w:ascii="Times New Roman" w:hAnsi="Times New Roman" w:cs="Times New Roman"/>
-          <w:sz w:val="24"/>
-          <w:szCs w:val="24"/>
-        </w:rPr>
-        <w:t>timedatectl: Menampilkan dan mengkonfigurasi tanggal dan waktu sistem.</w:t>
-      </w:r>
-    </w:p>
-    <w:p>
-      <w:pPr>
-        <w:numPr>
-          <w:ilvl w:val="0"/>
-          <w:numId w:val="1"/>
-        </w:numPr>
-        <w:ind w:left="625" w:leftChars="0" w:hanging="425" w:firstLineChars="0"/>
-        <w:rPr>
-          <w:rFonts w:hint="default" w:ascii="Times New Roman" w:hAnsi="Times New Roman" w:cs="Times New Roman"/>
-          <w:sz w:val="24"/>
-          <w:szCs w:val="24"/>
-        </w:rPr>
-      </w:pPr>
-      <w:r>
-        <w:rPr>
-          <w:rFonts w:hint="default" w:ascii="Times New Roman" w:hAnsi="Times New Roman" w:cs="Times New Roman"/>
-          <w:sz w:val="24"/>
-          <w:szCs w:val="24"/>
-        </w:rPr>
-        <w:t>free: Menampilkan informasi memori bebas dan terpakai. Contoh: free (output: informasi total memory, used, free, shared buffers, etc).</w:t>
-      </w:r>
-    </w:p>
-    <w:p>
-      <w:pPr>
-        <w:numPr>
-          <w:ilvl w:val="0"/>
-          <w:numId w:val="1"/>
-        </w:numPr>
-        <w:ind w:left="625" w:leftChars="0" w:hanging="425" w:firstLineChars="0"/>
-        <w:rPr>
-          <w:rFonts w:hint="default" w:ascii="Times New Roman" w:hAnsi="Times New Roman" w:cs="Times New Roman"/>
-          <w:sz w:val="24"/>
-          <w:szCs w:val="24"/>
-        </w:rPr>
-      </w:pPr>
-      <w:r>
-        <w:rPr>
-          <w:rFonts w:hint="default" w:ascii="Times New Roman" w:hAnsi="Times New Roman" w:cs="Times New Roman"/>
-          <w:sz w:val="24"/>
-          <w:szCs w:val="24"/>
-        </w:rPr>
-        <w:t>vmstat: Menampilkan statistik virtual memory. Contoh: vmstat 2 (menampilkan statistik tiap 2 detik).</w:t>
-      </w:r>
-    </w:p>
-    <w:p>
-      <w:pPr>
-        <w:numPr>
-          <w:ilvl w:val="0"/>
-          <w:numId w:val="1"/>
-        </w:numPr>
-        <w:ind w:left="625" w:leftChars="0" w:hanging="425" w:firstLineChars="0"/>
-        <w:rPr>
-          <w:rFonts w:hint="default" w:ascii="Times New Roman" w:hAnsi="Times New Roman" w:cs="Times New Roman"/>
-          <w:sz w:val="24"/>
-          <w:szCs w:val="24"/>
-        </w:rPr>
-      </w:pPr>
-      <w:r>
-        <w:rPr>
-          <w:rFonts w:hint="default" w:ascii="Times New Roman" w:hAnsi="Times New Roman" w:cs="Times New Roman"/>
-          <w:sz w:val="24"/>
-          <w:szCs w:val="24"/>
-        </w:rPr>
-        <w:t>iostat: Menampilkan statistik aktivitas disk I/O. Contoh: iostat 5 (menampilkan statistik tiap 5 detik).</w:t>
-      </w:r>
-    </w:p>
-    <w:p>
-      <w:pPr>
-        <w:numPr>
-          <w:ilvl w:val="0"/>
-          <w:numId w:val="1"/>
-        </w:numPr>
-        <w:ind w:left="625" w:leftChars="0" w:hanging="425" w:firstLineChars="0"/>
-        <w:rPr>
-          <w:rFonts w:hint="default" w:ascii="Times New Roman" w:hAnsi="Times New Roman" w:cs="Times New Roman"/>
-          <w:sz w:val="24"/>
-          <w:szCs w:val="24"/>
-        </w:rPr>
-      </w:pPr>
-      <w:r>
-        <w:rPr>
-          <w:rFonts w:hint="default" w:ascii="Times New Roman" w:hAnsi="Times New Roman" w:cs="Times New Roman"/>
-          <w:sz w:val="24"/>
-          <w:szCs w:val="24"/>
-        </w:rPr>
-        <w:t>uptime: Menampilkan informasi berapa lama sistem sudah berjalan. Contoh: uptime (output: uptime system, 1 user, load average).</w:t>
-      </w:r>
-    </w:p>
-    <w:p>
-      <w:pPr>
-        <w:numPr>
-          <w:ilvl w:val="0"/>
-          <w:numId w:val="1"/>
-        </w:numPr>
-        <w:ind w:left="625" w:leftChars="0" w:hanging="425" w:firstLineChars="0"/>
-        <w:rPr>
-          <w:rFonts w:hint="default" w:ascii="Times New Roman" w:hAnsi="Times New Roman" w:cs="Times New Roman"/>
-          <w:sz w:val="24"/>
-          <w:szCs w:val="24"/>
-        </w:rPr>
-      </w:pPr>
-      <w:r>
-        <w:rPr>
-          <w:rFonts w:hint="default" w:ascii="Times New Roman" w:hAnsi="Times New Roman" w:cs="Times New Roman"/>
-          <w:sz w:val="24"/>
-          <w:szCs w:val="24"/>
-        </w:rPr>
-        <w:t>journalctl: Menampilkan log systemd. Contoh: journalctl -r (menampilkan recent logs).</w:t>
-      </w:r>
-    </w:p>
-    <w:p>
-      <w:pPr>
-        <w:numPr>
-          <w:ilvl w:val="0"/>
-          <w:numId w:val="1"/>
-        </w:numPr>
-        <w:ind w:left="625" w:leftChars="0" w:hanging="425" w:firstLineChars="0"/>
-        <w:rPr>
-          <w:rFonts w:hint="default" w:ascii="Times New Roman" w:hAnsi="Times New Roman" w:cs="Times New Roman"/>
-          <w:sz w:val="24"/>
-          <w:szCs w:val="24"/>
-        </w:rPr>
-      </w:pPr>
-      <w:r>
-        <w:rPr>
-          <w:rFonts w:hint="default" w:ascii="Times New Roman" w:hAnsi="Times New Roman" w:cs="Times New Roman"/>
-          <w:sz w:val="24"/>
-          <w:szCs w:val="24"/>
-        </w:rPr>
-        <w:t>dmesg: Menampilkan pesan kernel boot dan pesan hardware.</w:t>
-      </w:r>
-    </w:p>
-    <w:p>
-      <w:pPr>
-        <w:numPr>
-          <w:ilvl w:val="0"/>
-          <w:numId w:val="1"/>
-        </w:numPr>
-        <w:ind w:left="625" w:leftChars="0" w:hanging="425" w:firstLineChars="0"/>
-        <w:rPr>
-          <w:rFonts w:hint="default" w:ascii="Times New Roman" w:hAnsi="Times New Roman" w:cs="Times New Roman"/>
-          <w:sz w:val="24"/>
-          <w:szCs w:val="24"/>
-        </w:rPr>
-      </w:pPr>
-      <w:r>
-        <w:rPr>
-          <w:rFonts w:hint="default" w:ascii="Times New Roman" w:hAnsi="Times New Roman" w:cs="Times New Roman"/>
-          <w:sz w:val="24"/>
-          <w:szCs w:val="24"/>
-        </w:rPr>
-        <w:t>ps: Menampilkan informasi proses yang sedang berjalan. Contoh: ps aux (menampilkan semua proses dengan detail).</w:t>
-      </w:r>
-    </w:p>
-    <w:p>
-      <w:pPr>
-        <w:numPr>
-          <w:ilvl w:val="0"/>
-          <w:numId w:val="1"/>
-        </w:numPr>
-        <w:ind w:left="625" w:leftChars="0" w:hanging="425" w:firstLineChars="0"/>
-        <w:rPr>
-          <w:rFonts w:hint="default" w:ascii="Times New Roman" w:hAnsi="Times New Roman" w:cs="Times New Roman"/>
-          <w:sz w:val="24"/>
-          <w:szCs w:val="24"/>
-        </w:rPr>
-      </w:pPr>
-      <w:r>
-        <w:rPr>
-          <w:rFonts w:hint="default" w:ascii="Times New Roman" w:hAnsi="Times New Roman" w:cs="Times New Roman"/>
-          <w:sz w:val="24"/>
-          <w:szCs w:val="24"/>
-        </w:rPr>
-        <w:t>du: Menampilkan estimasi penggunaan disk space untuk file dan direktori. Contoh: du -h /home/user (menampilkan penggunaan disk space di direktori /home/user dalam format human-readable).</w:t>
-      </w:r>
-    </w:p>
-    <w:p>
-      <w:pPr>
-        <w:numPr>
-          <w:ilvl w:val="0"/>
-          <w:numId w:val="1"/>
-        </w:numPr>
-        <w:ind w:left="625" w:leftChars="0" w:hanging="425" w:firstLineChars="0"/>
-        <w:rPr>
-          <w:rFonts w:hint="default" w:ascii="Times New Roman" w:hAnsi="Times New Roman" w:cs="Times New Roman"/>
-          <w:sz w:val="24"/>
-          <w:szCs w:val="24"/>
-        </w:rPr>
-      </w:pPr>
-      <w:r>
-        <w:rPr>
-          <w:rFonts w:hint="default" w:ascii="Times New Roman" w:hAnsi="Times New Roman" w:cs="Times New Roman"/>
-          <w:sz w:val="24"/>
-          <w:szCs w:val="24"/>
-        </w:rPr>
-        <w:t>df: Menampilkan informasi disk usage pada filesystem yang terpasang. Contoh: df -h (menampilkan informasi disk usage dalam format human-readable).</w:t>
-      </w:r>
-    </w:p>
-    <w:p>
-      <w:pPr>
-        <w:numPr>
-          <w:ilvl w:val="0"/>
-          <w:numId w:val="1"/>
-        </w:numPr>
-        <w:ind w:left="625" w:leftChars="0" w:hanging="425" w:firstLineChars="0"/>
-        <w:rPr>
-          <w:rFonts w:hint="default" w:ascii="Times New Roman" w:hAnsi="Times New Roman" w:cs="Times New Roman"/>
-          <w:sz w:val="24"/>
-          <w:szCs w:val="24"/>
-        </w:rPr>
-      </w:pPr>
-      <w:r>
-        <w:rPr>
-          <w:rFonts w:hint="default" w:ascii="Times New Roman" w:hAnsi="Times New Roman" w:cs="Times New Roman"/>
-          <w:sz w:val="24"/>
-          <w:szCs w:val="24"/>
-        </w:rPr>
-        <w:t>lshw: Menampilkan informasi detail hardware terpasang.</w:t>
-      </w:r>
-    </w:p>
-    <w:p>
-      <w:pPr>
-        <w:numPr>
-          <w:ilvl w:val="0"/>
-          <w:numId w:val="1"/>
-        </w:numPr>
-        <w:ind w:left="625" w:leftChars="0" w:hanging="425" w:firstLineChars="0"/>
-        <w:rPr>
-          <w:rFonts w:hint="default" w:ascii="Times New Roman" w:hAnsi="Times New Roman" w:cs="Times New Roman"/>
-          <w:sz w:val="24"/>
-          <w:szCs w:val="24"/>
-        </w:rPr>
-      </w:pPr>
-      <w:r>
-        <w:rPr>
-          <w:rFonts w:hint="default" w:ascii="Times New Roman" w:hAnsi="Times New Roman" w:cs="Times New Roman"/>
-          <w:sz w:val="24"/>
-          <w:szCs w:val="24"/>
-        </w:rPr>
-        <w:t>lspci: Menampilkan informasi device PCI yang terpasang.</w:t>
-      </w:r>
-    </w:p>
-    <w:p>
-      <w:pPr>
-        <w:numPr>
-          <w:ilvl w:val="0"/>
-          <w:numId w:val="1"/>
-        </w:numPr>
-        <w:ind w:left="625" w:leftChars="0" w:hanging="425" w:firstLineChars="0"/>
-        <w:rPr>
-          <w:rFonts w:hint="default" w:ascii="Times New Roman" w:hAnsi="Times New Roman" w:cs="Times New Roman"/>
-          <w:sz w:val="24"/>
-          <w:szCs w:val="24"/>
-        </w:rPr>
-      </w:pPr>
-      <w:r>
-        <w:rPr>
-          <w:rFonts w:hint="default" w:ascii="Times New Roman" w:hAnsi="Times New Roman" w:cs="Times New Roman"/>
-          <w:sz w:val="24"/>
-          <w:szCs w:val="24"/>
-        </w:rPr>
-        <w:t xml:space="preserve">lsusb: Menampilkan </w:t>
-      </w:r>
       <w:bookmarkStart w:id="0" w:name="_GoBack"/>
       <w:bookmarkEnd w:id="0"/>
-      <w:r>
-        <w:rPr>
-          <w:rFonts w:hint="default" w:ascii="Times New Roman" w:hAnsi="Times New Roman" w:cs="Times New Roman"/>
-          <w:sz w:val="24"/>
-          <w:szCs w:val="24"/>
-        </w:rPr>
-        <w:t>informasi device USB yang terpasang.</w:t>
+    </w:p>
+    <w:p>
+      <w:pPr>
+        <w:numPr>
+          <w:ilvl w:val="0"/>
+          <w:numId w:val="1"/>
+        </w:numPr>
+        <w:ind w:left="625" w:leftChars="0" w:hanging="425" w:firstLineChars="0"/>
+        <w:rPr>
+          <w:rFonts w:hint="default" w:ascii="Times New Roman" w:hAnsi="Times New Roman" w:cs="Times New Roman"/>
+          <w:sz w:val="24"/>
+          <w:szCs w:val="24"/>
+          <w:lang w:val="en-US"/>
+        </w:rPr>
+      </w:pPr>
+      <w:r>
+        <w:rPr>
+          <w:rFonts w:hint="default" w:ascii="Times New Roman" w:hAnsi="Times New Roman" w:cs="Times New Roman"/>
+          <w:sz w:val="24"/>
+          <w:szCs w:val="24"/>
+          <w:lang w:val="en-US"/>
+        </w:rPr>
+        <w:t>sudo chown -R (nama user) . (tanda titik) : untuk mengubah pemilik dan grup dari suatu file atau direktori beserta semua isinya secara rekursif. Contoh sudo chown -R imr .</w:t>
+      </w:r>
+    </w:p>
+    <w:p>
+      <w:pPr>
+        <w:numPr>
+          <w:ilvl w:val="0"/>
+          <w:numId w:val="1"/>
+        </w:numPr>
+        <w:ind w:left="625" w:leftChars="0" w:hanging="425" w:firstLineChars="0"/>
+        <w:rPr>
+          <w:rFonts w:hint="default" w:ascii="Times New Roman" w:hAnsi="Times New Roman" w:cs="Times New Roman"/>
+          <w:sz w:val="24"/>
+          <w:szCs w:val="24"/>
+        </w:rPr>
+      </w:pPr>
+      <w:r>
+        <w:rPr>
+          <w:rFonts w:hint="default" w:ascii="Times New Roman" w:hAnsi="Times New Roman" w:cs="Times New Roman"/>
+          <w:sz w:val="24"/>
+          <w:szCs w:val="24"/>
+        </w:rPr>
+        <w:t>sudo apt install ttf-mscorefonts-installer : Paket ini berisi font Microsoft Core, yang merupakan font standar yang digunakan pada sistem operasi Windows.</w:t>
+      </w:r>
+    </w:p>
+    <w:p>
+      <w:pPr>
+        <w:numPr>
+          <w:ilvl w:val="0"/>
+          <w:numId w:val="1"/>
+        </w:numPr>
+        <w:ind w:left="625" w:leftChars="0" w:hanging="425" w:firstLineChars="0"/>
+        <w:rPr>
+          <w:rFonts w:hint="default" w:ascii="Times New Roman" w:hAnsi="Times New Roman" w:cs="Times New Roman"/>
+          <w:sz w:val="24"/>
+          <w:szCs w:val="24"/>
+        </w:rPr>
+      </w:pPr>
+      <w:r>
+        <w:rPr>
+          <w:rFonts w:hint="default" w:ascii="Times New Roman" w:hAnsi="Times New Roman" w:cs="Times New Roman"/>
+          <w:sz w:val="24"/>
+          <w:szCs w:val="24"/>
+          <w:lang w:val="en-US"/>
+        </w:rPr>
+        <w:t>top : alat yang digunakan untuk memantau proses yang sedang berjalan di sistem Linux</w:t>
+      </w:r>
+    </w:p>
+    <w:p>
+      <w:pPr>
+        <w:numPr>
+          <w:ilvl w:val="0"/>
+          <w:numId w:val="1"/>
+        </w:numPr>
+        <w:ind w:left="625" w:leftChars="0" w:hanging="425" w:firstLineChars="0"/>
+        <w:rPr>
+          <w:rFonts w:hint="default" w:ascii="Times New Roman" w:hAnsi="Times New Roman" w:cs="Times New Roman"/>
+          <w:sz w:val="24"/>
+          <w:szCs w:val="24"/>
+        </w:rPr>
+      </w:pPr>
+      <w:r>
+        <w:rPr>
+          <w:rFonts w:hint="default" w:ascii="Times New Roman" w:hAnsi="Times New Roman" w:cs="Times New Roman"/>
+          <w:sz w:val="24"/>
+          <w:szCs w:val="24"/>
+          <w:lang w:val="en-US"/>
+        </w:rPr>
+        <w:t>free -m : menampilkan informasi memory dalam bentuk megabyte (MB)</w:t>
+      </w:r>
+    </w:p>
+    <w:p>
+      <w:pPr>
+        <w:numPr>
+          <w:ilvl w:val="0"/>
+          <w:numId w:val="1"/>
+        </w:numPr>
+        <w:ind w:left="625" w:leftChars="0" w:hanging="425" w:firstLineChars="0"/>
+        <w:rPr>
+          <w:rFonts w:hint="default" w:ascii="Times New Roman" w:hAnsi="Times New Roman" w:cs="Times New Roman"/>
+          <w:sz w:val="24"/>
+          <w:szCs w:val="24"/>
+        </w:rPr>
+      </w:pPr>
+      <w:r>
+        <w:rPr>
+          <w:rFonts w:hint="default" w:ascii="Times New Roman" w:hAnsi="Times New Roman" w:cs="Times New Roman"/>
+          <w:sz w:val="24"/>
+          <w:szCs w:val="24"/>
+          <w:lang w:val="en-US"/>
+        </w:rPr>
+        <w:t>feee -h : menampilkan informasi memory dalam bentuk (MB), (GB)</w:t>
+      </w:r>
+    </w:p>
+    <w:p>
+      <w:pPr>
+        <w:numPr>
+          <w:ilvl w:val="0"/>
+          <w:numId w:val="1"/>
+        </w:numPr>
+        <w:ind w:left="625" w:leftChars="0" w:hanging="425" w:firstLineChars="0"/>
+        <w:rPr>
+          <w:rFonts w:hint="default" w:ascii="Times New Roman" w:hAnsi="Times New Roman" w:cs="Times New Roman"/>
+          <w:sz w:val="24"/>
+          <w:szCs w:val="24"/>
+        </w:rPr>
+      </w:pPr>
+      <w:r>
+        <w:rPr>
+          <w:rFonts w:hint="default" w:ascii="Times New Roman" w:hAnsi="Times New Roman" w:cs="Times New Roman"/>
+          <w:sz w:val="24"/>
+          <w:szCs w:val="24"/>
+        </w:rPr>
+        <w:t>select user, host form mysql.user; : untuk memilih user dari mysql</w:t>
+      </w:r>
+    </w:p>
+    <w:p>
+      <w:pPr>
+        <w:numPr>
+          <w:ilvl w:val="0"/>
+          <w:numId w:val="1"/>
+        </w:numPr>
+        <w:ind w:left="625" w:leftChars="0" w:hanging="425" w:firstLineChars="0"/>
+        <w:rPr>
+          <w:rFonts w:hint="default" w:ascii="Times New Roman" w:hAnsi="Times New Roman" w:cs="Times New Roman"/>
+          <w:sz w:val="24"/>
+          <w:szCs w:val="24"/>
+        </w:rPr>
+      </w:pPr>
+      <w:r>
+        <w:rPr>
+          <w:rFonts w:hint="default" w:ascii="Times New Roman" w:hAnsi="Times New Roman" w:cs="Times New Roman"/>
+          <w:sz w:val="24"/>
+          <w:szCs w:val="24"/>
+          <w:lang w:val="en-US"/>
+        </w:rPr>
+        <w:t>show databases : untuk menampilkan database dari mysql</w:t>
+      </w:r>
+    </w:p>
+    <w:p>
+      <w:pPr>
+        <w:numPr>
+          <w:ilvl w:val="0"/>
+          <w:numId w:val="1"/>
+        </w:numPr>
+        <w:ind w:left="625" w:leftChars="0" w:hanging="425" w:firstLineChars="0"/>
+        <w:rPr>
+          <w:rFonts w:hint="default" w:ascii="Times New Roman" w:hAnsi="Times New Roman" w:cs="Times New Roman"/>
+          <w:sz w:val="24"/>
+          <w:szCs w:val="24"/>
+        </w:rPr>
+      </w:pPr>
+      <w:r>
+        <w:rPr>
+          <w:rFonts w:hint="default" w:ascii="Times New Roman" w:hAnsi="Times New Roman" w:cs="Times New Roman"/>
+          <w:sz w:val="24"/>
+          <w:szCs w:val="24"/>
+        </w:rPr>
+        <w:t xml:space="preserve"> sudo systemctl list-units --type=service --state=running</w:t>
+      </w:r>
+      <w:r>
+        <w:rPr>
+          <w:rFonts w:hint="default" w:ascii="Times New Roman" w:hAnsi="Times New Roman" w:cs="Times New Roman"/>
+          <w:sz w:val="24"/>
+          <w:szCs w:val="24"/>
+          <w:lang w:val="en-US"/>
+        </w:rPr>
+        <w:t xml:space="preserve"> : untuk menampilkan daftar semua layanan yang sedang berjalan di sistem Anda</w:t>
+      </w:r>
+    </w:p>
+    <w:p>
+      <w:pPr>
+        <w:numPr>
+          <w:ilvl w:val="0"/>
+          <w:numId w:val="1"/>
+        </w:numPr>
+        <w:ind w:left="625" w:leftChars="0" w:hanging="425" w:firstLineChars="0"/>
+        <w:rPr>
+          <w:rFonts w:hint="default" w:ascii="Times New Roman" w:hAnsi="Times New Roman" w:cs="Times New Roman"/>
+          <w:sz w:val="24"/>
+          <w:szCs w:val="24"/>
+        </w:rPr>
+      </w:pPr>
+      <w:r>
+        <w:rPr>
+          <w:rFonts w:hint="default" w:ascii="Times New Roman" w:hAnsi="Times New Roman" w:cs="Times New Roman"/>
+          <w:sz w:val="24"/>
+          <w:szCs w:val="24"/>
+          <w:lang w:val="en-US"/>
+        </w:rPr>
+        <w:t>Snap list : menampilkan daftar packages snap</w:t>
+      </w:r>
+    </w:p>
+    <w:p>
+      <w:pPr>
+        <w:numPr>
+          <w:ilvl w:val="0"/>
+          <w:numId w:val="1"/>
+        </w:numPr>
+        <w:ind w:left="625" w:leftChars="0" w:hanging="425" w:firstLineChars="0"/>
+        <w:rPr>
+          <w:rFonts w:hint="default" w:ascii="Times New Roman" w:hAnsi="Times New Roman" w:cs="Times New Roman"/>
+          <w:sz w:val="24"/>
+          <w:szCs w:val="24"/>
+        </w:rPr>
+      </w:pPr>
+      <w:r>
+        <w:rPr>
+          <w:rFonts w:hint="default" w:ascii="Times New Roman" w:hAnsi="Times New Roman" w:cs="Times New Roman"/>
+          <w:sz w:val="24"/>
+          <w:szCs w:val="24"/>
+        </w:rPr>
+        <w:t>lshw -C network</w:t>
+      </w:r>
+      <w:r>
+        <w:rPr>
+          <w:rFonts w:hint="default" w:ascii="Times New Roman" w:hAnsi="Times New Roman" w:cs="Times New Roman"/>
+          <w:sz w:val="24"/>
+          <w:szCs w:val="24"/>
+          <w:lang w:val="en-US"/>
+        </w:rPr>
+        <w:t xml:space="preserve"> : menampilkan informasi tentang kartu jaringan (network card) yang terpasang pada sistem Linux.</w:t>
+      </w:r>
+    </w:p>
+    <w:p>
+      <w:pPr>
+        <w:numPr>
+          <w:ilvl w:val="0"/>
+          <w:numId w:val="1"/>
+        </w:numPr>
+        <w:ind w:left="625" w:leftChars="0" w:hanging="425" w:firstLineChars="0"/>
+        <w:rPr>
+          <w:rFonts w:hint="default" w:ascii="Times New Roman" w:hAnsi="Times New Roman" w:cs="Times New Roman"/>
+          <w:sz w:val="24"/>
+          <w:szCs w:val="24"/>
+        </w:rPr>
+      </w:pPr>
+      <w:r>
+        <w:rPr>
+          <w:rFonts w:hint="default" w:ascii="Times New Roman" w:hAnsi="Times New Roman" w:cs="Times New Roman"/>
+          <w:sz w:val="24"/>
+          <w:szCs w:val="24"/>
+        </w:rPr>
+        <w:t>telnet: Digunakan untuk terhubung ke remote server secara teks [man telnet]. Contoh: telnet server_ip 23 (menghubungkan ke server dengan IP server_ip pada port 23).</w:t>
+      </w:r>
+    </w:p>
+    <w:p>
+      <w:pPr>
+        <w:numPr>
+          <w:ilvl w:val="0"/>
+          <w:numId w:val="1"/>
+        </w:numPr>
+        <w:ind w:left="625" w:leftChars="0" w:hanging="425" w:firstLineChars="0"/>
+        <w:rPr>
+          <w:rFonts w:hint="default" w:ascii="Times New Roman" w:hAnsi="Times New Roman" w:cs="Times New Roman"/>
+          <w:sz w:val="24"/>
+          <w:szCs w:val="24"/>
+        </w:rPr>
+      </w:pPr>
+      <w:r>
+        <w:rPr>
+          <w:rFonts w:hint="default" w:ascii="Times New Roman" w:hAnsi="Times New Roman" w:cs="Times New Roman"/>
+          <w:sz w:val="24"/>
+          <w:szCs w:val="24"/>
+        </w:rPr>
+        <w:t>nslookup: Digunakan untuk mencari informasi DNS (Domain Name System) dari sebuah hostname atau IP address. Contoh: nslookup google.com (mencari record DNS dari google.com).</w:t>
+      </w:r>
+    </w:p>
+    <w:p>
+      <w:pPr>
+        <w:numPr>
+          <w:ilvl w:val="0"/>
+          <w:numId w:val="1"/>
+        </w:numPr>
+        <w:ind w:left="625" w:leftChars="0" w:hanging="425" w:firstLineChars="0"/>
+        <w:rPr>
+          <w:rFonts w:hint="default" w:ascii="Times New Roman" w:hAnsi="Times New Roman" w:cs="Times New Roman"/>
+          <w:sz w:val="24"/>
+          <w:szCs w:val="24"/>
+        </w:rPr>
+      </w:pPr>
+      <w:r>
+        <w:rPr>
+          <w:rFonts w:hint="default" w:ascii="Times New Roman" w:hAnsi="Times New Roman" w:cs="Times New Roman"/>
+          <w:sz w:val="24"/>
+          <w:szCs w:val="24"/>
+        </w:rPr>
+        <w:t>dig: Alat yang lebih modern untuk mencari informasi DNS dibandingkan nslookup. Contoh: dig google.com MX (mencari record MX untuk mail server google.com).</w:t>
+      </w:r>
+    </w:p>
+    <w:p>
+      <w:pPr>
+        <w:numPr>
+          <w:ilvl w:val="0"/>
+          <w:numId w:val="1"/>
+        </w:numPr>
+        <w:ind w:left="625" w:leftChars="0" w:hanging="425" w:firstLineChars="0"/>
+        <w:rPr>
+          <w:rFonts w:hint="default" w:ascii="Times New Roman" w:hAnsi="Times New Roman" w:cs="Times New Roman"/>
+          <w:sz w:val="24"/>
+          <w:szCs w:val="24"/>
+        </w:rPr>
+      </w:pPr>
+      <w:r>
+        <w:rPr>
+          <w:rFonts w:hint="default" w:ascii="Times New Roman" w:hAnsi="Times New Roman" w:cs="Times New Roman"/>
+          <w:sz w:val="24"/>
+          <w:szCs w:val="24"/>
+        </w:rPr>
+        <w:t>netstat: Menampilkan informasi koneksi jaringan yang sedang aktif. Contoh: netstat -a (menampilkan semua koneksi aktif).</w:t>
+      </w:r>
+    </w:p>
+    <w:p>
+      <w:pPr>
+        <w:numPr>
+          <w:ilvl w:val="0"/>
+          <w:numId w:val="1"/>
+        </w:numPr>
+        <w:ind w:left="625" w:leftChars="0" w:hanging="425" w:firstLineChars="0"/>
+        <w:rPr>
+          <w:rFonts w:hint="default" w:ascii="Times New Roman" w:hAnsi="Times New Roman" w:cs="Times New Roman"/>
+          <w:sz w:val="24"/>
+          <w:szCs w:val="24"/>
+        </w:rPr>
+      </w:pPr>
+      <w:r>
+        <w:rPr>
+          <w:rFonts w:hint="default" w:ascii="Times New Roman" w:hAnsi="Times New Roman" w:cs="Times New Roman"/>
+          <w:sz w:val="24"/>
+          <w:szCs w:val="24"/>
+        </w:rPr>
+        <w:t>traceroute: Melacak rute yang diambil paket data menuju host tujuan. Contoh: traceroute google.com (melacak rute ke google.com).</w:t>
+      </w:r>
+    </w:p>
+    <w:p>
+      <w:pPr>
+        <w:numPr>
+          <w:ilvl w:val="0"/>
+          <w:numId w:val="1"/>
+        </w:numPr>
+        <w:ind w:left="625" w:leftChars="0" w:hanging="425" w:firstLineChars="0"/>
+        <w:rPr>
+          <w:rFonts w:hint="default" w:ascii="Times New Roman" w:hAnsi="Times New Roman" w:cs="Times New Roman"/>
+          <w:sz w:val="24"/>
+          <w:szCs w:val="24"/>
+        </w:rPr>
+      </w:pPr>
+      <w:r>
+        <w:rPr>
+          <w:rFonts w:hint="default" w:ascii="Times New Roman" w:hAnsi="Times New Roman" w:cs="Times New Roman"/>
+          <w:sz w:val="24"/>
+          <w:szCs w:val="24"/>
+        </w:rPr>
+        <w:t>ssh: Digunakan untuk login aman ke remote server. Contoh: ssh user@server_ip (login ke server dengan IP server_ip sebagai user).</w:t>
+      </w:r>
+    </w:p>
+    <w:p>
+      <w:pPr>
+        <w:numPr>
+          <w:ilvl w:val="0"/>
+          <w:numId w:val="1"/>
+        </w:numPr>
+        <w:ind w:left="625" w:leftChars="0" w:hanging="425" w:firstLineChars="0"/>
+        <w:rPr>
+          <w:rFonts w:hint="default" w:ascii="Times New Roman" w:hAnsi="Times New Roman" w:cs="Times New Roman"/>
+          <w:sz w:val="24"/>
+          <w:szCs w:val="24"/>
+        </w:rPr>
+      </w:pPr>
+      <w:r>
+        <w:rPr>
+          <w:rFonts w:hint="default" w:ascii="Times New Roman" w:hAnsi="Times New Roman" w:cs="Times New Roman"/>
+          <w:sz w:val="24"/>
+          <w:szCs w:val="24"/>
+        </w:rPr>
+        <w:t>scp: Digunakan untuk menyalin file secara aman antara komputer lokal dan remote server melalui SSH. Contoh: scp file.txt user@server_ip:/destination/ (menyalin file.txt ke server_ip di direktori /destination/).</w:t>
+      </w:r>
+    </w:p>
+    <w:p>
+      <w:pPr>
+        <w:numPr>
+          <w:ilvl w:val="0"/>
+          <w:numId w:val="1"/>
+        </w:numPr>
+        <w:ind w:left="625" w:leftChars="0" w:hanging="425" w:firstLineChars="0"/>
+        <w:rPr>
+          <w:rFonts w:hint="default" w:ascii="Times New Roman" w:hAnsi="Times New Roman" w:cs="Times New Roman"/>
+          <w:sz w:val="24"/>
+          <w:szCs w:val="24"/>
+        </w:rPr>
+      </w:pPr>
+      <w:r>
+        <w:rPr>
+          <w:rFonts w:hint="default" w:ascii="Times New Roman" w:hAnsi="Times New Roman" w:cs="Times New Roman"/>
+          <w:sz w:val="24"/>
+          <w:szCs w:val="24"/>
+        </w:rPr>
+        <w:t>rsync: Digunakan untuk sinkronisasi file dan direktori secara efisien antara komputer lokal dan remote server. Contoh: rsync -avz folder/ remote_user@server_ip:/destination/ (mensinkronisasi folder ke server_ip di direktori /destination/ dengan opsi arsip (-a), kompresi (-v), dan mode SSH (-z)).</w:t>
+      </w:r>
+    </w:p>
+    <w:p>
+      <w:pPr>
+        <w:numPr>
+          <w:ilvl w:val="0"/>
+          <w:numId w:val="1"/>
+        </w:numPr>
+        <w:ind w:left="625" w:leftChars="0" w:hanging="425" w:firstLineChars="0"/>
+        <w:rPr>
+          <w:rFonts w:hint="default" w:ascii="Times New Roman" w:hAnsi="Times New Roman" w:cs="Times New Roman"/>
+          <w:sz w:val="24"/>
+          <w:szCs w:val="24"/>
+        </w:rPr>
+      </w:pPr>
+      <w:r>
+        <w:rPr>
+          <w:rFonts w:hint="default" w:ascii="Times New Roman" w:hAnsi="Times New Roman" w:cs="Times New Roman"/>
+          <w:sz w:val="24"/>
+          <w:szCs w:val="24"/>
+        </w:rPr>
+        <w:t>curl: Digunakan untuk transfer data dari URL. Contoh: curl https://google.com (mengambil konten website google.com).</w:t>
+      </w:r>
+    </w:p>
+    <w:p>
+      <w:pPr>
+        <w:numPr>
+          <w:ilvl w:val="0"/>
+          <w:numId w:val="1"/>
+        </w:numPr>
+        <w:ind w:left="625" w:leftChars="0" w:hanging="425" w:firstLineChars="0"/>
+        <w:rPr>
+          <w:rFonts w:hint="default" w:ascii="Times New Roman" w:hAnsi="Times New Roman" w:cs="Times New Roman"/>
+          <w:sz w:val="24"/>
+          <w:szCs w:val="24"/>
+        </w:rPr>
+      </w:pPr>
+      <w:r>
+        <w:rPr>
+          <w:rFonts w:hint="default" w:ascii="Times New Roman" w:hAnsi="Times New Roman" w:cs="Times New Roman"/>
+          <w:sz w:val="24"/>
+          <w:szCs w:val="24"/>
+        </w:rPr>
+        <w:t>wget: Digunakan untuk download file dari internet. Contoh: wget https://example.com/file.iso (download file.iso dari website example.com).</w:t>
+      </w:r>
+    </w:p>
+    <w:p>
+      <w:pPr>
+        <w:numPr>
+          <w:ilvl w:val="0"/>
+          <w:numId w:val="1"/>
+        </w:numPr>
+        <w:ind w:left="625" w:leftChars="0" w:hanging="425" w:firstLineChars="0"/>
+        <w:rPr>
+          <w:rFonts w:hint="default" w:ascii="Times New Roman" w:hAnsi="Times New Roman" w:cs="Times New Roman"/>
+          <w:sz w:val="24"/>
+          <w:szCs w:val="24"/>
+        </w:rPr>
+      </w:pPr>
+      <w:r>
+        <w:rPr>
+          <w:rFonts w:hint="default" w:ascii="Times New Roman" w:hAnsi="Times New Roman" w:cs="Times New Roman"/>
+          <w:sz w:val="24"/>
+          <w:szCs w:val="24"/>
+        </w:rPr>
+        <w:t>ftp: Digunakan untuk transfer file menggunakan File Transfer Protocol (biasanya secara manual).</w:t>
+      </w:r>
+    </w:p>
+    <w:p>
+      <w:pPr>
+        <w:numPr>
+          <w:ilvl w:val="0"/>
+          <w:numId w:val="1"/>
+        </w:numPr>
+        <w:ind w:left="625" w:leftChars="0" w:hanging="425" w:firstLineChars="0"/>
+        <w:rPr>
+          <w:rFonts w:hint="default" w:ascii="Times New Roman" w:hAnsi="Times New Roman" w:cs="Times New Roman"/>
+          <w:sz w:val="24"/>
+          <w:szCs w:val="24"/>
+        </w:rPr>
+      </w:pPr>
+      <w:r>
+        <w:rPr>
+          <w:rFonts w:hint="default" w:ascii="Times New Roman" w:hAnsi="Times New Roman" w:cs="Times New Roman"/>
+          <w:sz w:val="24"/>
+          <w:szCs w:val="24"/>
+        </w:rPr>
+        <w:t>sftp: Digunakan untuk transfer file secara aman menggunakan SSH File Transfer Protocol.</w:t>
+      </w:r>
+    </w:p>
+    <w:p>
+      <w:pPr>
+        <w:numPr>
+          <w:ilvl w:val="0"/>
+          <w:numId w:val="1"/>
+        </w:numPr>
+        <w:ind w:left="625" w:leftChars="0" w:hanging="425" w:firstLineChars="0"/>
+        <w:rPr>
+          <w:rFonts w:hint="default" w:ascii="Times New Roman" w:hAnsi="Times New Roman" w:cs="Times New Roman"/>
+          <w:sz w:val="24"/>
+          <w:szCs w:val="24"/>
+        </w:rPr>
+      </w:pPr>
+      <w:r>
+        <w:rPr>
+          <w:rFonts w:hint="default" w:ascii="Times New Roman" w:hAnsi="Times New Roman" w:cs="Times New Roman"/>
+          <w:sz w:val="24"/>
+          <w:szCs w:val="24"/>
+        </w:rPr>
+        <w:t>whoami: Menampilkan nama user yang sedang login. Contoh: whoami (output: nama_user).</w:t>
+      </w:r>
+    </w:p>
+    <w:p>
+      <w:pPr>
+        <w:numPr>
+          <w:ilvl w:val="0"/>
+          <w:numId w:val="1"/>
+        </w:numPr>
+        <w:ind w:left="625" w:leftChars="0" w:hanging="425" w:firstLineChars="0"/>
+        <w:rPr>
+          <w:rFonts w:hint="default" w:ascii="Times New Roman" w:hAnsi="Times New Roman" w:cs="Times New Roman"/>
+          <w:sz w:val="24"/>
+          <w:szCs w:val="24"/>
+        </w:rPr>
+      </w:pPr>
+      <w:r>
+        <w:rPr>
+          <w:rFonts w:hint="default" w:ascii="Times New Roman" w:hAnsi="Times New Roman" w:cs="Times New Roman"/>
+          <w:sz w:val="24"/>
+          <w:szCs w:val="24"/>
+        </w:rPr>
+        <w:t>id: Menampilkan informasi user dan group yang sedang login. Contoh: id (output: uid=1000(user_name) gid=1000(group_name)).</w:t>
+      </w:r>
+    </w:p>
+    <w:p>
+      <w:pPr>
+        <w:numPr>
+          <w:ilvl w:val="0"/>
+          <w:numId w:val="1"/>
+        </w:numPr>
+        <w:ind w:left="625" w:leftChars="0" w:hanging="425" w:firstLineChars="0"/>
+        <w:rPr>
+          <w:rFonts w:hint="default" w:ascii="Times New Roman" w:hAnsi="Times New Roman" w:cs="Times New Roman"/>
+          <w:sz w:val="24"/>
+          <w:szCs w:val="24"/>
+        </w:rPr>
+      </w:pPr>
+      <w:r>
+        <w:rPr>
+          <w:rFonts w:hint="default" w:ascii="Times New Roman" w:hAnsi="Times New Roman" w:cs="Times New Roman"/>
+          <w:sz w:val="24"/>
+          <w:szCs w:val="24"/>
+        </w:rPr>
+        <w:t>timedatectl: Menampilkan dan mengkonfigurasi tanggal dan waktu sistem.</w:t>
+      </w:r>
+    </w:p>
+    <w:p>
+      <w:pPr>
+        <w:numPr>
+          <w:ilvl w:val="0"/>
+          <w:numId w:val="1"/>
+        </w:numPr>
+        <w:ind w:left="625" w:leftChars="0" w:hanging="425" w:firstLineChars="0"/>
+        <w:rPr>
+          <w:rFonts w:hint="default" w:ascii="Times New Roman" w:hAnsi="Times New Roman" w:cs="Times New Roman"/>
+          <w:sz w:val="24"/>
+          <w:szCs w:val="24"/>
+        </w:rPr>
+      </w:pPr>
+      <w:r>
+        <w:rPr>
+          <w:rFonts w:hint="default" w:ascii="Times New Roman" w:hAnsi="Times New Roman" w:cs="Times New Roman"/>
+          <w:sz w:val="24"/>
+          <w:szCs w:val="24"/>
+        </w:rPr>
+        <w:t>free: Menampilkan informasi memori bebas dan terpakai. Contoh: free (output: informasi total memory, used, free, shared buffers, etc).</w:t>
+      </w:r>
+    </w:p>
+    <w:p>
+      <w:pPr>
+        <w:numPr>
+          <w:ilvl w:val="0"/>
+          <w:numId w:val="1"/>
+        </w:numPr>
+        <w:ind w:left="625" w:leftChars="0" w:hanging="425" w:firstLineChars="0"/>
+        <w:rPr>
+          <w:rFonts w:hint="default" w:ascii="Times New Roman" w:hAnsi="Times New Roman" w:cs="Times New Roman"/>
+          <w:sz w:val="24"/>
+          <w:szCs w:val="24"/>
+        </w:rPr>
+      </w:pPr>
+      <w:r>
+        <w:rPr>
+          <w:rFonts w:hint="default" w:ascii="Times New Roman" w:hAnsi="Times New Roman" w:cs="Times New Roman"/>
+          <w:sz w:val="24"/>
+          <w:szCs w:val="24"/>
+        </w:rPr>
+        <w:t>vmstat: Menampilkan statistik virtual memory. Contoh: vmstat 2 (menampilkan statistik tiap 2 detik).</w:t>
+      </w:r>
+    </w:p>
+    <w:p>
+      <w:pPr>
+        <w:numPr>
+          <w:ilvl w:val="0"/>
+          <w:numId w:val="1"/>
+        </w:numPr>
+        <w:ind w:left="625" w:leftChars="0" w:hanging="425" w:firstLineChars="0"/>
+        <w:rPr>
+          <w:rFonts w:hint="default" w:ascii="Times New Roman" w:hAnsi="Times New Roman" w:cs="Times New Roman"/>
+          <w:sz w:val="24"/>
+          <w:szCs w:val="24"/>
+        </w:rPr>
+      </w:pPr>
+      <w:r>
+        <w:rPr>
+          <w:rFonts w:hint="default" w:ascii="Times New Roman" w:hAnsi="Times New Roman" w:cs="Times New Roman"/>
+          <w:sz w:val="24"/>
+          <w:szCs w:val="24"/>
+        </w:rPr>
+        <w:t>iostat: Menampilkan statistik aktivitas disk I/O. Contoh: iostat 5 (menampilkan statistik tiap 5 detik).</w:t>
+      </w:r>
+    </w:p>
+    <w:p>
+      <w:pPr>
+        <w:numPr>
+          <w:ilvl w:val="0"/>
+          <w:numId w:val="1"/>
+        </w:numPr>
+        <w:ind w:left="625" w:leftChars="0" w:hanging="425" w:firstLineChars="0"/>
+        <w:rPr>
+          <w:rFonts w:hint="default" w:ascii="Times New Roman" w:hAnsi="Times New Roman" w:cs="Times New Roman"/>
+          <w:sz w:val="24"/>
+          <w:szCs w:val="24"/>
+        </w:rPr>
+      </w:pPr>
+      <w:r>
+        <w:rPr>
+          <w:rFonts w:hint="default" w:ascii="Times New Roman" w:hAnsi="Times New Roman" w:cs="Times New Roman"/>
+          <w:sz w:val="24"/>
+          <w:szCs w:val="24"/>
+        </w:rPr>
+        <w:t>uptime: Menampilkan informasi berapa lama sistem sudah berjalan. Contoh: uptime (output: uptime system, 1 user, load average).</w:t>
+      </w:r>
+    </w:p>
+    <w:p>
+      <w:pPr>
+        <w:numPr>
+          <w:ilvl w:val="0"/>
+          <w:numId w:val="1"/>
+        </w:numPr>
+        <w:ind w:left="625" w:leftChars="0" w:hanging="425" w:firstLineChars="0"/>
+        <w:rPr>
+          <w:rFonts w:hint="default" w:ascii="Times New Roman" w:hAnsi="Times New Roman" w:cs="Times New Roman"/>
+          <w:sz w:val="24"/>
+          <w:szCs w:val="24"/>
+        </w:rPr>
+      </w:pPr>
+      <w:r>
+        <w:rPr>
+          <w:rFonts w:hint="default" w:ascii="Times New Roman" w:hAnsi="Times New Roman" w:cs="Times New Roman"/>
+          <w:sz w:val="24"/>
+          <w:szCs w:val="24"/>
+        </w:rPr>
+        <w:t>journalctl: Menampilkan log systemd. Contoh: journalctl -r (menampilkan recent logs).</w:t>
+      </w:r>
+    </w:p>
+    <w:p>
+      <w:pPr>
+        <w:numPr>
+          <w:ilvl w:val="0"/>
+          <w:numId w:val="1"/>
+        </w:numPr>
+        <w:ind w:left="625" w:leftChars="0" w:hanging="425" w:firstLineChars="0"/>
+        <w:rPr>
+          <w:rFonts w:hint="default" w:ascii="Times New Roman" w:hAnsi="Times New Roman" w:cs="Times New Roman"/>
+          <w:sz w:val="24"/>
+          <w:szCs w:val="24"/>
+        </w:rPr>
+      </w:pPr>
+      <w:r>
+        <w:rPr>
+          <w:rFonts w:hint="default" w:ascii="Times New Roman" w:hAnsi="Times New Roman" w:cs="Times New Roman"/>
+          <w:sz w:val="24"/>
+          <w:szCs w:val="24"/>
+        </w:rPr>
+        <w:t>dmesg: Menampilkan pesan kernel boot dan pesan hardware.</w:t>
+      </w:r>
+    </w:p>
+    <w:p>
+      <w:pPr>
+        <w:numPr>
+          <w:ilvl w:val="0"/>
+          <w:numId w:val="1"/>
+        </w:numPr>
+        <w:ind w:left="625" w:leftChars="0" w:hanging="425" w:firstLineChars="0"/>
+        <w:rPr>
+          <w:rFonts w:hint="default" w:ascii="Times New Roman" w:hAnsi="Times New Roman" w:cs="Times New Roman"/>
+          <w:sz w:val="24"/>
+          <w:szCs w:val="24"/>
+        </w:rPr>
+      </w:pPr>
+      <w:r>
+        <w:rPr>
+          <w:rFonts w:hint="default" w:ascii="Times New Roman" w:hAnsi="Times New Roman" w:cs="Times New Roman"/>
+          <w:sz w:val="24"/>
+          <w:szCs w:val="24"/>
+        </w:rPr>
+        <w:t>ps: Menampilkan informasi proses yang sedang berjalan. Contoh: ps aux (menampilkan semua proses dengan detail).</w:t>
+      </w:r>
+    </w:p>
+    <w:p>
+      <w:pPr>
+        <w:numPr>
+          <w:ilvl w:val="0"/>
+          <w:numId w:val="1"/>
+        </w:numPr>
+        <w:ind w:left="625" w:leftChars="0" w:hanging="425" w:firstLineChars="0"/>
+        <w:rPr>
+          <w:rFonts w:hint="default" w:ascii="Times New Roman" w:hAnsi="Times New Roman" w:cs="Times New Roman"/>
+          <w:sz w:val="24"/>
+          <w:szCs w:val="24"/>
+        </w:rPr>
+      </w:pPr>
+      <w:r>
+        <w:rPr>
+          <w:rFonts w:hint="default" w:ascii="Times New Roman" w:hAnsi="Times New Roman" w:cs="Times New Roman"/>
+          <w:sz w:val="24"/>
+          <w:szCs w:val="24"/>
+        </w:rPr>
+        <w:t>du: Menampilkan estimasi penggunaan disk space untuk file dan direktori. Contoh: du -h /home/user (menampilkan penggunaan disk space di direktori /home/user dalam format human-readable).</w:t>
+      </w:r>
+    </w:p>
+    <w:p>
+      <w:pPr>
+        <w:numPr>
+          <w:ilvl w:val="0"/>
+          <w:numId w:val="1"/>
+        </w:numPr>
+        <w:ind w:left="625" w:leftChars="0" w:hanging="425" w:firstLineChars="0"/>
+        <w:rPr>
+          <w:rFonts w:hint="default" w:ascii="Times New Roman" w:hAnsi="Times New Roman" w:cs="Times New Roman"/>
+          <w:sz w:val="24"/>
+          <w:szCs w:val="24"/>
+        </w:rPr>
+      </w:pPr>
+      <w:r>
+        <w:rPr>
+          <w:rFonts w:hint="default" w:ascii="Times New Roman" w:hAnsi="Times New Roman" w:cs="Times New Roman"/>
+          <w:sz w:val="24"/>
+          <w:szCs w:val="24"/>
+        </w:rPr>
+        <w:t>df: Menampilkan informasi disk usage pada filesystem yang terpasang. Contoh: df -h (menampilkan informasi disk usage dalam format human-readable).</w:t>
+      </w:r>
+    </w:p>
+    <w:p>
+      <w:pPr>
+        <w:numPr>
+          <w:ilvl w:val="0"/>
+          <w:numId w:val="1"/>
+        </w:numPr>
+        <w:ind w:left="625" w:leftChars="0" w:hanging="425" w:firstLineChars="0"/>
+        <w:rPr>
+          <w:rFonts w:hint="default" w:ascii="Times New Roman" w:hAnsi="Times New Roman" w:cs="Times New Roman"/>
+          <w:sz w:val="24"/>
+          <w:szCs w:val="24"/>
+        </w:rPr>
+      </w:pPr>
+      <w:r>
+        <w:rPr>
+          <w:rFonts w:hint="default" w:ascii="Times New Roman" w:hAnsi="Times New Roman" w:cs="Times New Roman"/>
+          <w:sz w:val="24"/>
+          <w:szCs w:val="24"/>
+        </w:rPr>
+        <w:t>lshw: Menampilkan informasi detail hardware terpasang.</w:t>
+      </w:r>
+    </w:p>
+    <w:p>
+      <w:pPr>
+        <w:numPr>
+          <w:ilvl w:val="0"/>
+          <w:numId w:val="1"/>
+        </w:numPr>
+        <w:ind w:left="625" w:leftChars="0" w:hanging="425" w:firstLineChars="0"/>
+        <w:rPr>
+          <w:rFonts w:hint="default" w:ascii="Times New Roman" w:hAnsi="Times New Roman" w:cs="Times New Roman"/>
+          <w:sz w:val="24"/>
+          <w:szCs w:val="24"/>
+        </w:rPr>
+      </w:pPr>
+      <w:r>
+        <w:rPr>
+          <w:rFonts w:hint="default" w:ascii="Times New Roman" w:hAnsi="Times New Roman" w:cs="Times New Roman"/>
+          <w:sz w:val="24"/>
+          <w:szCs w:val="24"/>
+        </w:rPr>
+        <w:t>lspci: Menampilkan informasi device PCI yang terpasang.</w:t>
+      </w:r>
+    </w:p>
+    <w:p>
+      <w:pPr>
+        <w:numPr>
+          <w:ilvl w:val="0"/>
+          <w:numId w:val="1"/>
+        </w:numPr>
+        <w:ind w:left="625" w:leftChars="0" w:hanging="425" w:firstLineChars="0"/>
+        <w:rPr>
+          <w:rFonts w:hint="default" w:ascii="Times New Roman" w:hAnsi="Times New Roman" w:cs="Times New Roman"/>
+          <w:sz w:val="24"/>
+          <w:szCs w:val="24"/>
+        </w:rPr>
+      </w:pPr>
+      <w:r>
+        <w:rPr>
+          <w:rFonts w:hint="default" w:ascii="Times New Roman" w:hAnsi="Times New Roman" w:cs="Times New Roman"/>
+          <w:sz w:val="24"/>
+          <w:szCs w:val="24"/>
+        </w:rPr>
+        <w:t>lsusb: Menampilkan informasi device USB yang terpasang.</w:t>
       </w:r>
     </w:p>
     <w:p>
@@ -2526,7 +2519,7 @@
         <w:ind w:left="625" w:leftChars="0" w:hanging="425" w:firstLineChars="0"/>
       </w:pPr>
       <w:rPr>
-        <w:rFonts w:hint="default"/>
+        <w:rFonts w:hint="default" w:ascii="Times New Roman" w:hAnsi="Times New Roman" w:cs="Times New Roman"/>
         <w:sz w:val="22"/>
         <w:szCs w:val="22"/>
       </w:rPr>

</xml_diff>